<commit_message>
Add Lab 4 of Computer networks
</commit_message>
<xml_diff>
--- a/7th_Semester/Computer Networks Lab/21L-5617_CN_lab_4/21L-5617_CN_lab_4.docx
+++ b/7th_Semester/Computer Networks Lab/21L-5617_CN_lab_4/21L-5617_CN_lab_4.docx
@@ -3,35 +3,1264 @@
 <w:document xmlns:wpc="http://schemas.microsoft.com/office/word/2010/wordprocessingCanvas" xmlns:cx="http://schemas.microsoft.com/office/drawing/2014/chartex" xmlns:mc="http://schemas.openxmlformats.org/markup-compatibility/2006" xmlns:o="urn:schemas-microsoft-com:office:office" xmlns:r="http://schemas.openxmlformats.org/officeDocument/2006/relationships" xmlns:m="http://schemas.openxmlformats.org/officeDocument/2006/math" xmlns:v="urn:schemas-microsoft-com:vml" xmlns:wp14="http://schemas.microsoft.com/office/word/2010/wordprocessingDrawing" xmlns:wp="http://schemas.openxmlformats.org/drawingml/2006/wordprocessingDrawing" xmlns:w10="urn:schemas-microsoft-com:office:word" xmlns:w="http://schemas.openxmlformats.org/wordprocessingml/2006/main" xmlns:w14="http://schemas.microsoft.com/office/word/2010/wordml" xmlns:w15="http://schemas.microsoft.com/office/word/2012/wordml" xmlns:w16se="http://schemas.microsoft.com/office/word/2015/wordml/symex" xmlns:wpg="http://schemas.microsoft.com/office/word/2010/wordprocessingGroup" xmlns:wpi="http://schemas.microsoft.com/office/word/2010/wordprocessingInk" xmlns:wne="http://schemas.microsoft.com/office/word/2006/wordml" xmlns:wps="http://schemas.microsoft.com/office/word/2010/wordprocessingShape" mc:Ignorable="w14 w15 w16se wp14">
   <w:body>
     <w:p>
-      <w:r>
+      <w:pPr>
+        <w:jc w:val="center"/>
+        <w:rPr>
+          <w:rFonts w:asciiTheme="majorBidi" w:hAnsiTheme="majorBidi" w:cstheme="majorBidi"/>
+          <w:b/>
+          <w:bCs/>
+          <w:sz w:val="44"/>
+          <w:szCs w:val="44"/>
+        </w:rPr>
+      </w:pPr>
+      <w:r>
+        <w:rPr>
+          <w:rFonts w:asciiTheme="majorBidi" w:hAnsiTheme="majorBidi" w:cstheme="majorBidi"/>
+          <w:b/>
+          <w:bCs/>
+          <w:sz w:val="44"/>
+          <w:szCs w:val="44"/>
+        </w:rPr>
         <w:t>Muhammad Ahmad</w:t>
       </w:r>
     </w:p>
     <w:p>
-      <w:r>
+      <w:pPr>
+        <w:jc w:val="center"/>
+        <w:rPr>
+          <w:rFonts w:asciiTheme="majorBidi" w:hAnsiTheme="majorBidi" w:cstheme="majorBidi"/>
+          <w:b/>
+          <w:bCs/>
+          <w:sz w:val="44"/>
+          <w:szCs w:val="44"/>
+        </w:rPr>
+      </w:pPr>
+      <w:r>
+        <w:rPr>
+          <w:rFonts w:asciiTheme="majorBidi" w:hAnsiTheme="majorBidi" w:cstheme="majorBidi"/>
+          <w:b/>
+          <w:bCs/>
+          <w:sz w:val="44"/>
+          <w:szCs w:val="44"/>
+        </w:rPr>
         <w:t>21L-5617 BS(DS)7A</w:t>
       </w:r>
-      <w:bookmarkStart w:id="0" w:name="_GoBack"/>
-      <w:bookmarkEnd w:id="0"/>
-    </w:p>
-    <w:p/>
-    <w:p/>
-    <w:p>
-      <w:r>
+    </w:p>
+    <w:p>
+      <w:pPr>
+        <w:rPr>
+          <w:rFonts w:asciiTheme="majorBidi" w:hAnsiTheme="majorBidi" w:cstheme="majorBidi"/>
+          <w:b/>
+          <w:bCs/>
+          <w:sz w:val="44"/>
+          <w:szCs w:val="44"/>
+        </w:rPr>
+      </w:pPr>
+      <w:r>
+        <w:rPr>
+          <w:rFonts w:asciiTheme="majorBidi" w:hAnsiTheme="majorBidi" w:cstheme="majorBidi"/>
+          <w:b/>
+          <w:bCs/>
+          <w:sz w:val="44"/>
+          <w:szCs w:val="44"/>
+        </w:rPr>
+        <w:t>Question 1</w:t>
+      </w:r>
+    </w:p>
+    <w:p>
+      <w:pPr>
+        <w:rPr>
+          <w:rFonts w:asciiTheme="majorBidi" w:hAnsiTheme="majorBidi" w:cstheme="majorBidi"/>
+          <w:b/>
+          <w:bCs/>
+          <w:sz w:val="44"/>
+          <w:szCs w:val="44"/>
+        </w:rPr>
+      </w:pPr>
+      <w:r>
+        <w:rPr>
+          <w:rFonts w:asciiTheme="majorBidi" w:hAnsiTheme="majorBidi" w:cstheme="majorBidi"/>
+          <w:b/>
+          <w:bCs/>
+          <w:sz w:val="44"/>
+          <w:szCs w:val="44"/>
+        </w:rPr>
+        <w:t>1:</w:t>
+      </w:r>
+    </w:p>
+    <w:p>
+      <w:r>
+        <w:t xml:space="preserve">The </w:t>
+      </w:r>
+      <w:r>
+        <w:rPr>
+          <w:rStyle w:val="Strong"/>
+        </w:rPr>
+        <w:t>226 Transfer Complete</w:t>
+      </w:r>
+      <w:r>
+        <w:t xml:space="preserve"> response indicates a successful file transfer over </w:t>
+      </w:r>
+      <w:r>
+        <w:rPr>
+          <w:rStyle w:val="Strong"/>
+        </w:rPr>
+        <w:t>port 21</w:t>
+      </w:r>
+      <w:r>
+        <w:t xml:space="preserve"> (FTP control).</w:t>
+      </w:r>
+    </w:p>
+    <w:p>
+      <w:r>
+        <w:t>Port 20 is used for FTP data transfer.</w:t>
+      </w:r>
+    </w:p>
+    <w:p>
+      <w:pPr>
+        <w:rPr>
+          <w:rFonts w:asciiTheme="majorBidi" w:hAnsiTheme="majorBidi" w:cstheme="majorBidi"/>
+          <w:b/>
+          <w:bCs/>
+          <w:sz w:val="44"/>
+          <w:szCs w:val="44"/>
+        </w:rPr>
+      </w:pPr>
+    </w:p>
+    <w:p>
+      <w:pPr>
+        <w:rPr>
+          <w:rFonts w:asciiTheme="majorBidi" w:hAnsiTheme="majorBidi" w:cstheme="majorBidi"/>
+          <w:b/>
+          <w:bCs/>
+          <w:sz w:val="44"/>
+          <w:szCs w:val="44"/>
+        </w:rPr>
+      </w:pPr>
+      <w:r>
+        <w:rPr>
+          <w:rFonts w:asciiTheme="majorBidi" w:hAnsiTheme="majorBidi" w:cstheme="majorBidi"/>
+          <w:b/>
+          <w:bCs/>
+          <w:noProof/>
+          <w:sz w:val="44"/>
+          <w:szCs w:val="44"/>
+        </w:rPr>
+        <w:drawing>
+          <wp:inline distT="0" distB="0" distL="0" distR="0">
+            <wp:extent cx="5943600" cy="5227575"/>
+            <wp:effectExtent l="0" t="0" r="0" b="0"/>
+            <wp:docPr id="9" name="Picture 9" descr="C:\Users\mahma\Pictures\Screenshots\Q9.png"/>
+            <wp:cNvGraphicFramePr>
+              <a:graphicFrameLocks xmlns:a="http://schemas.openxmlformats.org/drawingml/2006/main" noChangeAspect="1"/>
+            </wp:cNvGraphicFramePr>
+            <a:graphic xmlns:a="http://schemas.openxmlformats.org/drawingml/2006/main">
+              <a:graphicData uri="http://schemas.openxmlformats.org/drawingml/2006/picture">
+                <pic:pic xmlns:pic="http://schemas.openxmlformats.org/drawingml/2006/picture">
+                  <pic:nvPicPr>
+                    <pic:cNvPr id="0" name="Picture 1" descr="C:\Users\mahma\Pictures\Screenshots\Q9.png"/>
+                    <pic:cNvPicPr>
+                      <a:picLocks noChangeAspect="1" noChangeArrowheads="1"/>
+                    </pic:cNvPicPr>
+                  </pic:nvPicPr>
+                  <pic:blipFill>
+                    <a:blip r:embed="rId5" cstate="print">
+                      <a:extLst>
+                        <a:ext uri="{28A0092B-C50C-407E-A947-70E740481C1C}">
+                          <a14:useLocalDpi xmlns:a14="http://schemas.microsoft.com/office/drawing/2010/main" val="0"/>
+                        </a:ext>
+                      </a:extLst>
+                    </a:blip>
+                    <a:srcRect/>
+                    <a:stretch>
+                      <a:fillRect/>
+                    </a:stretch>
+                  </pic:blipFill>
+                  <pic:spPr bwMode="auto">
+                    <a:xfrm>
+                      <a:off x="0" y="0"/>
+                      <a:ext cx="5943600" cy="5227575"/>
+                    </a:xfrm>
+                    <a:prstGeom prst="rect">
+                      <a:avLst/>
+                    </a:prstGeom>
+                    <a:noFill/>
+                    <a:ln>
+                      <a:noFill/>
+                    </a:ln>
+                  </pic:spPr>
+                </pic:pic>
+              </a:graphicData>
+            </a:graphic>
+          </wp:inline>
+        </w:drawing>
+      </w:r>
+    </w:p>
+    <w:p>
+      <w:pPr>
+        <w:rPr>
+          <w:rFonts w:asciiTheme="majorBidi" w:hAnsiTheme="majorBidi" w:cstheme="majorBidi"/>
+          <w:b/>
+          <w:bCs/>
+          <w:sz w:val="44"/>
+          <w:szCs w:val="44"/>
+        </w:rPr>
+      </w:pPr>
+      <w:r>
+        <w:rPr>
+          <w:rFonts w:asciiTheme="majorBidi" w:hAnsiTheme="majorBidi" w:cstheme="majorBidi"/>
+          <w:b/>
+          <w:bCs/>
+          <w:sz w:val="44"/>
+          <w:szCs w:val="44"/>
+        </w:rPr>
+        <w:lastRenderedPageBreak/>
+        <w:t>2:</w:t>
+      </w:r>
+    </w:p>
+    <w:p>
+      <w:pPr>
+        <w:shd w:val="clear" w:color="auto" w:fill="FFFFFF"/>
+        <w:spacing w:after="0" w:line="240" w:lineRule="auto"/>
+        <w:jc w:val="both"/>
+      </w:pPr>
+      <w:r>
+        <w:t xml:space="preserve">Here is the information for the 19 packets obtained by applying the </w:t>
+      </w:r>
+      <w:r>
+        <w:rPr>
+          <w:rStyle w:val="HTMLCode"/>
+          <w:rFonts w:eastAsiaTheme="minorHAnsi"/>
+        </w:rPr>
+        <w:t>ftp || ftp-data</w:t>
+      </w:r>
+      <w:r>
+        <w:t xml:space="preserve"> filter</w:t>
+      </w:r>
+    </w:p>
+    <w:p>
+      <w:pPr>
+        <w:spacing w:after="0" w:line="240" w:lineRule="auto"/>
+        <w:rPr>
+          <w:rFonts w:ascii="Times New Roman" w:eastAsia="Times New Roman" w:hAnsi="Times New Roman" w:cs="Times New Roman"/>
+          <w:sz w:val="24"/>
+          <w:szCs w:val="24"/>
+        </w:rPr>
+      </w:pPr>
+      <w:r>
+        <w:rPr>
+          <w:rFonts w:ascii="Times New Roman" w:eastAsia="Times New Roman" w:hAnsi="Symbol" w:cs="Times New Roman"/>
+          <w:sz w:val="24"/>
+          <w:szCs w:val="24"/>
+        </w:rPr>
+        <w:t></w:t>
+      </w:r>
+      <w:r>
+        <w:rPr>
+          <w:rFonts w:ascii="Times New Roman" w:eastAsia="Times New Roman" w:hAnsi="Times New Roman" w:cs="Times New Roman"/>
+          <w:sz w:val="24"/>
+          <w:szCs w:val="24"/>
+        </w:rPr>
+        <w:t xml:space="preserve"> </w:t>
+      </w:r>
+      <w:r>
+        <w:rPr>
+          <w:rFonts w:ascii="Times New Roman" w:eastAsia="Times New Roman" w:hAnsi="Times New Roman" w:cs="Times New Roman"/>
+          <w:b/>
+          <w:bCs/>
+          <w:sz w:val="24"/>
+          <w:szCs w:val="24"/>
+        </w:rPr>
+        <w:t>Packet 89</w:t>
+      </w:r>
+      <w:r>
+        <w:rPr>
+          <w:rFonts w:ascii="Times New Roman" w:eastAsia="Times New Roman" w:hAnsi="Times New Roman" w:cs="Times New Roman"/>
+          <w:sz w:val="24"/>
+          <w:szCs w:val="24"/>
+        </w:rPr>
+        <w:t>: The server at IP: 195.89.6.167 (Port: 21) responds to the user's request with response code 220.</w:t>
+      </w:r>
+    </w:p>
+    <w:p>
+      <w:pPr>
+        <w:spacing w:after="0" w:line="240" w:lineRule="auto"/>
+        <w:rPr>
+          <w:rFonts w:ascii="Times New Roman" w:eastAsia="Times New Roman" w:hAnsi="Times New Roman" w:cs="Times New Roman"/>
+          <w:sz w:val="24"/>
+          <w:szCs w:val="24"/>
+        </w:rPr>
+      </w:pPr>
+      <w:r>
+        <w:rPr>
+          <w:rFonts w:ascii="Times New Roman" w:eastAsia="Times New Roman" w:hAnsi="Symbol" w:cs="Times New Roman"/>
+          <w:sz w:val="24"/>
+          <w:szCs w:val="24"/>
+        </w:rPr>
+        <w:t></w:t>
+      </w:r>
+      <w:r>
+        <w:rPr>
+          <w:rFonts w:ascii="Times New Roman" w:eastAsia="Times New Roman" w:hAnsi="Times New Roman" w:cs="Times New Roman"/>
+          <w:sz w:val="24"/>
+          <w:szCs w:val="24"/>
+        </w:rPr>
+        <w:t xml:space="preserve"> </w:t>
+      </w:r>
+      <w:r>
+        <w:rPr>
+          <w:rFonts w:ascii="Times New Roman" w:eastAsia="Times New Roman" w:hAnsi="Times New Roman" w:cs="Times New Roman"/>
+          <w:b/>
+          <w:bCs/>
+          <w:sz w:val="24"/>
+          <w:szCs w:val="24"/>
+        </w:rPr>
+        <w:t>Packet 94</w:t>
+      </w:r>
+      <w:r>
+        <w:rPr>
+          <w:rFonts w:ascii="Times New Roman" w:eastAsia="Times New Roman" w:hAnsi="Times New Roman" w:cs="Times New Roman"/>
+          <w:sz w:val="24"/>
+          <w:szCs w:val="24"/>
+        </w:rPr>
+        <w:t xml:space="preserve">: The client at IP: 192.168.1.2 (Port: 16340) sends a login request using the command </w:t>
+      </w:r>
+      <w:r>
+        <w:rPr>
+          <w:rFonts w:ascii="Courier New" w:eastAsia="Times New Roman" w:hAnsi="Courier New" w:cs="Courier New"/>
+          <w:sz w:val="20"/>
+          <w:szCs w:val="20"/>
+        </w:rPr>
+        <w:t>USER anonymous</w:t>
+      </w:r>
+      <w:r>
+        <w:rPr>
+          <w:rFonts w:ascii="Times New Roman" w:eastAsia="Times New Roman" w:hAnsi="Times New Roman" w:cs="Times New Roman"/>
+          <w:sz w:val="24"/>
+          <w:szCs w:val="24"/>
+        </w:rPr>
+        <w:t>.</w:t>
+      </w:r>
+    </w:p>
+    <w:p>
+      <w:pPr>
+        <w:spacing w:after="0" w:line="240" w:lineRule="auto"/>
+        <w:rPr>
+          <w:rFonts w:ascii="Times New Roman" w:eastAsia="Times New Roman" w:hAnsi="Times New Roman" w:cs="Times New Roman"/>
+          <w:sz w:val="24"/>
+          <w:szCs w:val="24"/>
+        </w:rPr>
+      </w:pPr>
+      <w:r>
+        <w:rPr>
+          <w:rFonts w:ascii="Times New Roman" w:eastAsia="Times New Roman" w:hAnsi="Symbol" w:cs="Times New Roman"/>
+          <w:sz w:val="24"/>
+          <w:szCs w:val="24"/>
+        </w:rPr>
+        <w:t></w:t>
+      </w:r>
+      <w:r>
+        <w:rPr>
+          <w:rFonts w:ascii="Times New Roman" w:eastAsia="Times New Roman" w:hAnsi="Times New Roman" w:cs="Times New Roman"/>
+          <w:sz w:val="24"/>
+          <w:szCs w:val="24"/>
+        </w:rPr>
+        <w:t xml:space="preserve"> </w:t>
+      </w:r>
+      <w:r>
+        <w:rPr>
+          <w:rFonts w:ascii="Times New Roman" w:eastAsia="Times New Roman" w:hAnsi="Times New Roman" w:cs="Times New Roman"/>
+          <w:b/>
+          <w:bCs/>
+          <w:sz w:val="24"/>
+          <w:szCs w:val="24"/>
+        </w:rPr>
+        <w:t>Packet 96</w:t>
+      </w:r>
+      <w:r>
+        <w:rPr>
+          <w:rFonts w:ascii="Times New Roman" w:eastAsia="Times New Roman" w:hAnsi="Times New Roman" w:cs="Times New Roman"/>
+          <w:sz w:val="24"/>
+          <w:szCs w:val="24"/>
+        </w:rPr>
+        <w:t>: The server at IP: 195.89.6.167 (Port: 21) replies with code 331, requesting a password.</w:t>
+      </w:r>
+    </w:p>
+    <w:p>
+      <w:pPr>
+        <w:spacing w:after="0" w:line="240" w:lineRule="auto"/>
+        <w:rPr>
+          <w:rFonts w:ascii="Times New Roman" w:eastAsia="Times New Roman" w:hAnsi="Times New Roman" w:cs="Times New Roman"/>
+          <w:sz w:val="24"/>
+          <w:szCs w:val="24"/>
+        </w:rPr>
+      </w:pPr>
+      <w:r>
+        <w:rPr>
+          <w:rFonts w:ascii="Times New Roman" w:eastAsia="Times New Roman" w:hAnsi="Symbol" w:cs="Times New Roman"/>
+          <w:sz w:val="24"/>
+          <w:szCs w:val="24"/>
+        </w:rPr>
+        <w:t></w:t>
+      </w:r>
+      <w:r>
+        <w:rPr>
+          <w:rFonts w:ascii="Times New Roman" w:eastAsia="Times New Roman" w:hAnsi="Times New Roman" w:cs="Times New Roman"/>
+          <w:sz w:val="24"/>
+          <w:szCs w:val="24"/>
+        </w:rPr>
+        <w:t xml:space="preserve"> </w:t>
+      </w:r>
+      <w:r>
+        <w:rPr>
+          <w:rFonts w:ascii="Times New Roman" w:eastAsia="Times New Roman" w:hAnsi="Times New Roman" w:cs="Times New Roman"/>
+          <w:b/>
+          <w:bCs/>
+          <w:sz w:val="24"/>
+          <w:szCs w:val="24"/>
+        </w:rPr>
+        <w:t>Packet 99</w:t>
+      </w:r>
+      <w:r>
+        <w:rPr>
+          <w:rFonts w:ascii="Times New Roman" w:eastAsia="Times New Roman" w:hAnsi="Times New Roman" w:cs="Times New Roman"/>
+          <w:sz w:val="24"/>
+          <w:szCs w:val="24"/>
+        </w:rPr>
+        <w:t xml:space="preserve">: The client at IP: 192.168.1.2 (Port: 16340) attempts to authenticate by sending the </w:t>
+      </w:r>
+      <w:r>
+        <w:rPr>
+          <w:rFonts w:ascii="Courier New" w:eastAsia="Times New Roman" w:hAnsi="Courier New" w:cs="Courier New"/>
+          <w:sz w:val="20"/>
+          <w:szCs w:val="20"/>
+        </w:rPr>
+        <w:t>PASS</w:t>
+      </w:r>
+      <w:r>
+        <w:rPr>
+          <w:rFonts w:ascii="Times New Roman" w:eastAsia="Times New Roman" w:hAnsi="Times New Roman" w:cs="Times New Roman"/>
+          <w:sz w:val="24"/>
+          <w:szCs w:val="24"/>
+        </w:rPr>
+        <w:t xml:space="preserve"> command.</w:t>
+      </w:r>
+    </w:p>
+    <w:p>
+      <w:pPr>
+        <w:spacing w:after="0" w:line="240" w:lineRule="auto"/>
+        <w:rPr>
+          <w:rFonts w:ascii="Times New Roman" w:eastAsia="Times New Roman" w:hAnsi="Times New Roman" w:cs="Times New Roman"/>
+          <w:sz w:val="24"/>
+          <w:szCs w:val="24"/>
+        </w:rPr>
+      </w:pPr>
+      <w:r>
+        <w:rPr>
+          <w:rFonts w:ascii="Times New Roman" w:eastAsia="Times New Roman" w:hAnsi="Symbol" w:cs="Times New Roman"/>
+          <w:sz w:val="24"/>
+          <w:szCs w:val="24"/>
+        </w:rPr>
+        <w:t></w:t>
+      </w:r>
+      <w:r>
+        <w:rPr>
+          <w:rFonts w:ascii="Times New Roman" w:eastAsia="Times New Roman" w:hAnsi="Times New Roman" w:cs="Times New Roman"/>
+          <w:sz w:val="24"/>
+          <w:szCs w:val="24"/>
+        </w:rPr>
+        <w:t xml:space="preserve"> </w:t>
+      </w:r>
+      <w:r>
+        <w:rPr>
+          <w:rFonts w:ascii="Times New Roman" w:eastAsia="Times New Roman" w:hAnsi="Times New Roman" w:cs="Times New Roman"/>
+          <w:b/>
+          <w:bCs/>
+          <w:sz w:val="24"/>
+          <w:szCs w:val="24"/>
+        </w:rPr>
+        <w:t>Packet 100</w:t>
+      </w:r>
+      <w:r>
+        <w:rPr>
+          <w:rFonts w:ascii="Times New Roman" w:eastAsia="Times New Roman" w:hAnsi="Times New Roman" w:cs="Times New Roman"/>
+          <w:sz w:val="24"/>
+          <w:szCs w:val="24"/>
+        </w:rPr>
+        <w:t>: The server at IP: 195.89.6.167 (Port: 21) replies with response code 230, indicating successful login.</w:t>
+      </w:r>
+    </w:p>
+    <w:p>
+      <w:pPr>
+        <w:spacing w:after="0" w:line="240" w:lineRule="auto"/>
+        <w:rPr>
+          <w:rFonts w:ascii="Times New Roman" w:eastAsia="Times New Roman" w:hAnsi="Times New Roman" w:cs="Times New Roman"/>
+          <w:sz w:val="24"/>
+          <w:szCs w:val="24"/>
+        </w:rPr>
+      </w:pPr>
+      <w:r>
+        <w:rPr>
+          <w:rFonts w:ascii="Times New Roman" w:eastAsia="Times New Roman" w:hAnsi="Symbol" w:cs="Times New Roman"/>
+          <w:sz w:val="24"/>
+          <w:szCs w:val="24"/>
+        </w:rPr>
+        <w:t></w:t>
+      </w:r>
+      <w:r>
+        <w:rPr>
+          <w:rFonts w:ascii="Times New Roman" w:eastAsia="Times New Roman" w:hAnsi="Times New Roman" w:cs="Times New Roman"/>
+          <w:sz w:val="24"/>
+          <w:szCs w:val="24"/>
+        </w:rPr>
+        <w:t xml:space="preserve"> </w:t>
+      </w:r>
+      <w:r>
+        <w:rPr>
+          <w:rFonts w:ascii="Times New Roman" w:eastAsia="Times New Roman" w:hAnsi="Times New Roman" w:cs="Times New Roman"/>
+          <w:b/>
+          <w:bCs/>
+          <w:sz w:val="24"/>
+          <w:szCs w:val="24"/>
+        </w:rPr>
+        <w:t>Packet 104</w:t>
+      </w:r>
+      <w:r>
+        <w:rPr>
+          <w:rFonts w:ascii="Times New Roman" w:eastAsia="Times New Roman" w:hAnsi="Times New Roman" w:cs="Times New Roman"/>
+          <w:sz w:val="24"/>
+          <w:szCs w:val="24"/>
+        </w:rPr>
+        <w:t>: The client at IP: 192.168.1.2 (Port: 16340) requests data transfer from the server.</w:t>
+      </w:r>
+    </w:p>
+    <w:p>
+      <w:pPr>
+        <w:spacing w:after="0" w:line="240" w:lineRule="auto"/>
+        <w:rPr>
+          <w:rFonts w:ascii="Times New Roman" w:eastAsia="Times New Roman" w:hAnsi="Times New Roman" w:cs="Times New Roman"/>
+          <w:sz w:val="24"/>
+          <w:szCs w:val="24"/>
+        </w:rPr>
+      </w:pPr>
+      <w:r>
+        <w:rPr>
+          <w:rFonts w:ascii="Times New Roman" w:eastAsia="Times New Roman" w:hAnsi="Symbol" w:cs="Times New Roman"/>
+          <w:sz w:val="24"/>
+          <w:szCs w:val="24"/>
+        </w:rPr>
+        <w:t></w:t>
+      </w:r>
+      <w:r>
+        <w:rPr>
+          <w:rFonts w:ascii="Times New Roman" w:eastAsia="Times New Roman" w:hAnsi="Times New Roman" w:cs="Times New Roman"/>
+          <w:sz w:val="24"/>
+          <w:szCs w:val="24"/>
+        </w:rPr>
+        <w:t xml:space="preserve"> </w:t>
+      </w:r>
+      <w:r>
+        <w:rPr>
+          <w:rFonts w:ascii="Times New Roman" w:eastAsia="Times New Roman" w:hAnsi="Times New Roman" w:cs="Times New Roman"/>
+          <w:b/>
+          <w:bCs/>
+          <w:sz w:val="24"/>
+          <w:szCs w:val="24"/>
+        </w:rPr>
+        <w:t>Packet 105</w:t>
+      </w:r>
+      <w:r>
+        <w:rPr>
+          <w:rFonts w:ascii="Times New Roman" w:eastAsia="Times New Roman" w:hAnsi="Times New Roman" w:cs="Times New Roman"/>
+          <w:sz w:val="24"/>
+          <w:szCs w:val="24"/>
+        </w:rPr>
+        <w:t>: The server at IP: 195.89.6.167 (Port: 21) responds with response code 200.</w:t>
+      </w:r>
+    </w:p>
+    <w:p>
+      <w:pPr>
+        <w:spacing w:after="0" w:line="240" w:lineRule="auto"/>
+        <w:rPr>
+          <w:rFonts w:ascii="Times New Roman" w:eastAsia="Times New Roman" w:hAnsi="Times New Roman" w:cs="Times New Roman"/>
+          <w:sz w:val="24"/>
+          <w:szCs w:val="24"/>
+        </w:rPr>
+      </w:pPr>
+      <w:r>
+        <w:rPr>
+          <w:rFonts w:ascii="Times New Roman" w:eastAsia="Times New Roman" w:hAnsi="Symbol" w:cs="Times New Roman"/>
+          <w:sz w:val="24"/>
+          <w:szCs w:val="24"/>
+        </w:rPr>
+        <w:t></w:t>
+      </w:r>
+      <w:r>
+        <w:rPr>
+          <w:rFonts w:ascii="Times New Roman" w:eastAsia="Times New Roman" w:hAnsi="Times New Roman" w:cs="Times New Roman"/>
+          <w:sz w:val="24"/>
+          <w:szCs w:val="24"/>
+        </w:rPr>
+        <w:t xml:space="preserve"> </w:t>
+      </w:r>
+      <w:r>
+        <w:rPr>
+          <w:rFonts w:ascii="Times New Roman" w:eastAsia="Times New Roman" w:hAnsi="Times New Roman" w:cs="Times New Roman"/>
+          <w:b/>
+          <w:bCs/>
+          <w:sz w:val="24"/>
+          <w:szCs w:val="24"/>
+        </w:rPr>
+        <w:t>Packet 106</w:t>
+      </w:r>
+      <w:r>
+        <w:rPr>
+          <w:rFonts w:ascii="Times New Roman" w:eastAsia="Times New Roman" w:hAnsi="Times New Roman" w:cs="Times New Roman"/>
+          <w:sz w:val="24"/>
+          <w:szCs w:val="24"/>
+        </w:rPr>
+        <w:t xml:space="preserve">: The client at IP: 192.168.1.2 (Port: 16340) sends the command </w:t>
+      </w:r>
+      <w:r>
+        <w:rPr>
+          <w:rFonts w:ascii="Courier New" w:eastAsia="Times New Roman" w:hAnsi="Courier New" w:cs="Courier New"/>
+          <w:sz w:val="20"/>
+          <w:szCs w:val="20"/>
+        </w:rPr>
+        <w:t>NLST</w:t>
+      </w:r>
+      <w:r>
+        <w:rPr>
+          <w:rFonts w:ascii="Times New Roman" w:eastAsia="Times New Roman" w:hAnsi="Times New Roman" w:cs="Times New Roman"/>
+          <w:sz w:val="24"/>
+          <w:szCs w:val="24"/>
+        </w:rPr>
+        <w:t xml:space="preserve"> to the server.</w:t>
+      </w:r>
+    </w:p>
+    <w:p>
+      <w:pPr>
+        <w:spacing w:after="0" w:line="240" w:lineRule="auto"/>
+        <w:rPr>
+          <w:rFonts w:ascii="Times New Roman" w:eastAsia="Times New Roman" w:hAnsi="Times New Roman" w:cs="Times New Roman"/>
+          <w:sz w:val="24"/>
+          <w:szCs w:val="24"/>
+        </w:rPr>
+      </w:pPr>
+      <w:r>
+        <w:rPr>
+          <w:rFonts w:ascii="Times New Roman" w:eastAsia="Times New Roman" w:hAnsi="Symbol" w:cs="Times New Roman"/>
+          <w:sz w:val="24"/>
+          <w:szCs w:val="24"/>
+        </w:rPr>
+        <w:t></w:t>
+      </w:r>
+      <w:r>
+        <w:rPr>
+          <w:rFonts w:ascii="Times New Roman" w:eastAsia="Times New Roman" w:hAnsi="Times New Roman" w:cs="Times New Roman"/>
+          <w:sz w:val="24"/>
+          <w:szCs w:val="24"/>
+        </w:rPr>
+        <w:t xml:space="preserve"> </w:t>
+      </w:r>
+      <w:r>
+        <w:rPr>
+          <w:rFonts w:ascii="Times New Roman" w:eastAsia="Times New Roman" w:hAnsi="Times New Roman" w:cs="Times New Roman"/>
+          <w:b/>
+          <w:bCs/>
+          <w:sz w:val="24"/>
+          <w:szCs w:val="24"/>
+        </w:rPr>
+        <w:t>Packet 107</w:t>
+      </w:r>
+      <w:r>
+        <w:rPr>
+          <w:rFonts w:ascii="Times New Roman" w:eastAsia="Times New Roman" w:hAnsi="Times New Roman" w:cs="Times New Roman"/>
+          <w:sz w:val="24"/>
+          <w:szCs w:val="24"/>
+        </w:rPr>
+        <w:t>: The server at IP: 195.89.6.167 (Port: 21) responds with code 150, indicating it is ready to open a data connection.</w:t>
+      </w:r>
+    </w:p>
+    <w:p>
+      <w:pPr>
+        <w:spacing w:after="0" w:line="240" w:lineRule="auto"/>
+        <w:rPr>
+          <w:rFonts w:ascii="Times New Roman" w:eastAsia="Times New Roman" w:hAnsi="Times New Roman" w:cs="Times New Roman"/>
+          <w:sz w:val="24"/>
+          <w:szCs w:val="24"/>
+        </w:rPr>
+      </w:pPr>
+      <w:r>
+        <w:rPr>
+          <w:rFonts w:ascii="Times New Roman" w:eastAsia="Times New Roman" w:hAnsi="Symbol" w:cs="Times New Roman"/>
+          <w:sz w:val="24"/>
+          <w:szCs w:val="24"/>
+        </w:rPr>
+        <w:t></w:t>
+      </w:r>
+      <w:r>
+        <w:rPr>
+          <w:rFonts w:ascii="Times New Roman" w:eastAsia="Times New Roman" w:hAnsi="Times New Roman" w:cs="Times New Roman"/>
+          <w:sz w:val="24"/>
+          <w:szCs w:val="24"/>
+        </w:rPr>
+        <w:t xml:space="preserve"> </w:t>
+      </w:r>
+      <w:r>
+        <w:rPr>
+          <w:rFonts w:ascii="Times New Roman" w:eastAsia="Times New Roman" w:hAnsi="Times New Roman" w:cs="Times New Roman"/>
+          <w:b/>
+          <w:bCs/>
+          <w:sz w:val="24"/>
+          <w:szCs w:val="24"/>
+        </w:rPr>
+        <w:t>Packet 125</w:t>
+      </w:r>
+      <w:r>
+        <w:rPr>
+          <w:rFonts w:ascii="Times New Roman" w:eastAsia="Times New Roman" w:hAnsi="Times New Roman" w:cs="Times New Roman"/>
+          <w:sz w:val="24"/>
+          <w:szCs w:val="24"/>
+        </w:rPr>
+        <w:t>: The server at IP: 195.89.6.167 (Port: 21) completes the data transfer and replies with response code 226.</w:t>
+      </w:r>
+    </w:p>
+    <w:p>
+      <w:pPr>
+        <w:spacing w:after="0" w:line="240" w:lineRule="auto"/>
+        <w:rPr>
+          <w:rFonts w:ascii="Times New Roman" w:eastAsia="Times New Roman" w:hAnsi="Times New Roman" w:cs="Times New Roman"/>
+          <w:sz w:val="24"/>
+          <w:szCs w:val="24"/>
+        </w:rPr>
+      </w:pPr>
+      <w:r>
+        <w:rPr>
+          <w:rFonts w:ascii="Times New Roman" w:eastAsia="Times New Roman" w:hAnsi="Symbol" w:cs="Times New Roman"/>
+          <w:sz w:val="24"/>
+          <w:szCs w:val="24"/>
+        </w:rPr>
+        <w:t></w:t>
+      </w:r>
+      <w:r>
+        <w:rPr>
+          <w:rFonts w:ascii="Times New Roman" w:eastAsia="Times New Roman" w:hAnsi="Times New Roman" w:cs="Times New Roman"/>
+          <w:sz w:val="24"/>
+          <w:szCs w:val="24"/>
+        </w:rPr>
+        <w:t xml:space="preserve"> </w:t>
+      </w:r>
+      <w:r>
+        <w:rPr>
+          <w:rFonts w:ascii="Times New Roman" w:eastAsia="Times New Roman" w:hAnsi="Times New Roman" w:cs="Times New Roman"/>
+          <w:b/>
+          <w:bCs/>
+          <w:sz w:val="24"/>
+          <w:szCs w:val="24"/>
+        </w:rPr>
+        <w:t>Packet 127</w:t>
+      </w:r>
+      <w:r>
+        <w:rPr>
+          <w:rFonts w:ascii="Times New Roman" w:eastAsia="Times New Roman" w:hAnsi="Times New Roman" w:cs="Times New Roman"/>
+          <w:sz w:val="24"/>
+          <w:szCs w:val="24"/>
+        </w:rPr>
+        <w:t>: Data is transferred between the server (IP: 195.89.6.167, Port: 20) and the client.</w:t>
+      </w:r>
+    </w:p>
+    <w:p>
+      <w:pPr>
+        <w:spacing w:after="0" w:line="240" w:lineRule="auto"/>
+        <w:rPr>
+          <w:rFonts w:ascii="Times New Roman" w:eastAsia="Times New Roman" w:hAnsi="Times New Roman" w:cs="Times New Roman"/>
+          <w:sz w:val="24"/>
+          <w:szCs w:val="24"/>
+        </w:rPr>
+      </w:pPr>
+      <w:r>
+        <w:rPr>
+          <w:rFonts w:ascii="Times New Roman" w:eastAsia="Times New Roman" w:hAnsi="Symbol" w:cs="Times New Roman"/>
+          <w:sz w:val="24"/>
+          <w:szCs w:val="24"/>
+        </w:rPr>
+        <w:t></w:t>
+      </w:r>
+      <w:r>
+        <w:rPr>
+          <w:rFonts w:ascii="Times New Roman" w:eastAsia="Times New Roman" w:hAnsi="Times New Roman" w:cs="Times New Roman"/>
+          <w:sz w:val="24"/>
+          <w:szCs w:val="24"/>
+        </w:rPr>
+        <w:t xml:space="preserve"> </w:t>
+      </w:r>
+      <w:r>
+        <w:rPr>
+          <w:rFonts w:ascii="Times New Roman" w:eastAsia="Times New Roman" w:hAnsi="Times New Roman" w:cs="Times New Roman"/>
+          <w:b/>
+          <w:bCs/>
+          <w:sz w:val="24"/>
+          <w:szCs w:val="24"/>
+        </w:rPr>
+        <w:t>Packet 151</w:t>
+      </w:r>
+      <w:r>
+        <w:rPr>
+          <w:rFonts w:ascii="Times New Roman" w:eastAsia="Times New Roman" w:hAnsi="Times New Roman" w:cs="Times New Roman"/>
+          <w:sz w:val="24"/>
+          <w:szCs w:val="24"/>
+        </w:rPr>
+        <w:t>: The client at IP: 192.168.1.2 (Port: 16340) sends another request to the server.</w:t>
+      </w:r>
+    </w:p>
+    <w:p>
+      <w:pPr>
+        <w:spacing w:after="0" w:line="240" w:lineRule="auto"/>
+        <w:rPr>
+          <w:rFonts w:ascii="Times New Roman" w:eastAsia="Times New Roman" w:hAnsi="Times New Roman" w:cs="Times New Roman"/>
+          <w:sz w:val="24"/>
+          <w:szCs w:val="24"/>
+        </w:rPr>
+      </w:pPr>
+      <w:r>
+        <w:rPr>
+          <w:rFonts w:ascii="Times New Roman" w:eastAsia="Times New Roman" w:hAnsi="Symbol" w:cs="Times New Roman"/>
+          <w:sz w:val="24"/>
+          <w:szCs w:val="24"/>
+        </w:rPr>
+        <w:t></w:t>
+      </w:r>
+      <w:r>
+        <w:rPr>
+          <w:rFonts w:ascii="Times New Roman" w:eastAsia="Times New Roman" w:hAnsi="Times New Roman" w:cs="Times New Roman"/>
+          <w:sz w:val="24"/>
+          <w:szCs w:val="24"/>
+        </w:rPr>
+        <w:t xml:space="preserve"> </w:t>
+      </w:r>
+      <w:r>
+        <w:rPr>
+          <w:rFonts w:ascii="Times New Roman" w:eastAsia="Times New Roman" w:hAnsi="Times New Roman" w:cs="Times New Roman"/>
+          <w:b/>
+          <w:bCs/>
+          <w:sz w:val="24"/>
+          <w:szCs w:val="24"/>
+        </w:rPr>
+        <w:t>Packet 152</w:t>
+      </w:r>
+      <w:r>
+        <w:rPr>
+          <w:rFonts w:ascii="Times New Roman" w:eastAsia="Times New Roman" w:hAnsi="Times New Roman" w:cs="Times New Roman"/>
+          <w:sz w:val="24"/>
+          <w:szCs w:val="24"/>
+        </w:rPr>
+        <w:t>: The server at IP: 195.89.6.167 (Port: 21) replies with response code 200.</w:t>
+      </w:r>
+    </w:p>
+    <w:p>
+      <w:pPr>
+        <w:spacing w:after="0" w:line="240" w:lineRule="auto"/>
+        <w:rPr>
+          <w:rFonts w:ascii="Times New Roman" w:eastAsia="Times New Roman" w:hAnsi="Times New Roman" w:cs="Times New Roman"/>
+          <w:sz w:val="24"/>
+          <w:szCs w:val="24"/>
+        </w:rPr>
+      </w:pPr>
+      <w:r>
+        <w:rPr>
+          <w:rFonts w:ascii="Times New Roman" w:eastAsia="Times New Roman" w:hAnsi="Symbol" w:cs="Times New Roman"/>
+          <w:sz w:val="24"/>
+          <w:szCs w:val="24"/>
+        </w:rPr>
+        <w:t></w:t>
+      </w:r>
+      <w:r>
+        <w:rPr>
+          <w:rFonts w:ascii="Times New Roman" w:eastAsia="Times New Roman" w:hAnsi="Times New Roman" w:cs="Times New Roman"/>
+          <w:sz w:val="24"/>
+          <w:szCs w:val="24"/>
+        </w:rPr>
+        <w:t xml:space="preserve"> </w:t>
+      </w:r>
+      <w:r>
+        <w:rPr>
+          <w:rFonts w:ascii="Times New Roman" w:eastAsia="Times New Roman" w:hAnsi="Times New Roman" w:cs="Times New Roman"/>
+          <w:b/>
+          <w:bCs/>
+          <w:sz w:val="24"/>
+          <w:szCs w:val="24"/>
+        </w:rPr>
+        <w:t>Packet 153</w:t>
+      </w:r>
+      <w:r>
+        <w:rPr>
+          <w:rFonts w:ascii="Times New Roman" w:eastAsia="Times New Roman" w:hAnsi="Times New Roman" w:cs="Times New Roman"/>
+          <w:sz w:val="24"/>
+          <w:szCs w:val="24"/>
+        </w:rPr>
+        <w:t>: The client at IP: 192.168.1.2 (Port: 16340) sends another command to the server.</w:t>
+      </w:r>
+    </w:p>
+    <w:p>
+      <w:pPr>
+        <w:spacing w:after="0" w:line="240" w:lineRule="auto"/>
+        <w:rPr>
+          <w:rFonts w:ascii="Times New Roman" w:eastAsia="Times New Roman" w:hAnsi="Times New Roman" w:cs="Times New Roman"/>
+          <w:sz w:val="24"/>
+          <w:szCs w:val="24"/>
+        </w:rPr>
+      </w:pPr>
+      <w:r>
+        <w:rPr>
+          <w:rFonts w:ascii="Times New Roman" w:eastAsia="Times New Roman" w:hAnsi="Symbol" w:cs="Times New Roman"/>
+          <w:sz w:val="24"/>
+          <w:szCs w:val="24"/>
+        </w:rPr>
+        <w:t></w:t>
+      </w:r>
+      <w:r>
+        <w:rPr>
+          <w:rFonts w:ascii="Times New Roman" w:eastAsia="Times New Roman" w:hAnsi="Times New Roman" w:cs="Times New Roman"/>
+          <w:sz w:val="24"/>
+          <w:szCs w:val="24"/>
+        </w:rPr>
+        <w:t xml:space="preserve"> </w:t>
+      </w:r>
+      <w:r>
+        <w:rPr>
+          <w:rFonts w:ascii="Times New Roman" w:eastAsia="Times New Roman" w:hAnsi="Times New Roman" w:cs="Times New Roman"/>
+          <w:b/>
+          <w:bCs/>
+          <w:sz w:val="24"/>
+          <w:szCs w:val="24"/>
+        </w:rPr>
+        <w:t>Packet 155</w:t>
+      </w:r>
+      <w:r>
+        <w:rPr>
+          <w:rFonts w:ascii="Times New Roman" w:eastAsia="Times New Roman" w:hAnsi="Times New Roman" w:cs="Times New Roman"/>
+          <w:sz w:val="24"/>
+          <w:szCs w:val="24"/>
+        </w:rPr>
+        <w:t>: The server at IP: 195.89.6.167 (Port: 21) replies with response code 122.</w:t>
+      </w:r>
+    </w:p>
+    <w:p>
+      <w:pPr>
+        <w:spacing w:after="0" w:line="240" w:lineRule="auto"/>
+        <w:rPr>
+          <w:rFonts w:ascii="Times New Roman" w:eastAsia="Times New Roman" w:hAnsi="Times New Roman" w:cs="Times New Roman"/>
+          <w:sz w:val="24"/>
+          <w:szCs w:val="24"/>
+        </w:rPr>
+      </w:pPr>
+      <w:r>
+        <w:rPr>
+          <w:rFonts w:ascii="Times New Roman" w:eastAsia="Times New Roman" w:hAnsi="Symbol" w:cs="Times New Roman"/>
+          <w:sz w:val="24"/>
+          <w:szCs w:val="24"/>
+        </w:rPr>
+        <w:t></w:t>
+      </w:r>
+      <w:r>
+        <w:rPr>
+          <w:rFonts w:ascii="Times New Roman" w:eastAsia="Times New Roman" w:hAnsi="Times New Roman" w:cs="Times New Roman"/>
+          <w:sz w:val="24"/>
+          <w:szCs w:val="24"/>
+        </w:rPr>
+        <w:t xml:space="preserve"> </w:t>
+      </w:r>
+      <w:r>
+        <w:rPr>
+          <w:rFonts w:ascii="Times New Roman" w:eastAsia="Times New Roman" w:hAnsi="Times New Roman" w:cs="Times New Roman"/>
+          <w:b/>
+          <w:bCs/>
+          <w:sz w:val="24"/>
+          <w:szCs w:val="24"/>
+        </w:rPr>
+        <w:t>Packet 160</w:t>
+      </w:r>
+      <w:r>
+        <w:rPr>
+          <w:rFonts w:ascii="Times New Roman" w:eastAsia="Times New Roman" w:hAnsi="Times New Roman" w:cs="Times New Roman"/>
+          <w:sz w:val="24"/>
+          <w:szCs w:val="24"/>
+        </w:rPr>
+        <w:t>: The server at IP: 195.89.6.167 (Port: 21) completes the transfer and responds with code 226.</w:t>
+      </w:r>
+    </w:p>
+    <w:p>
+      <w:pPr>
+        <w:spacing w:after="0" w:line="240" w:lineRule="auto"/>
+        <w:rPr>
+          <w:rFonts w:ascii="Times New Roman" w:eastAsia="Times New Roman" w:hAnsi="Times New Roman" w:cs="Times New Roman"/>
+          <w:sz w:val="24"/>
+          <w:szCs w:val="24"/>
+        </w:rPr>
+      </w:pPr>
+      <w:r>
+        <w:rPr>
+          <w:rFonts w:ascii="Times New Roman" w:eastAsia="Times New Roman" w:hAnsi="Symbol" w:cs="Times New Roman"/>
+          <w:sz w:val="24"/>
+          <w:szCs w:val="24"/>
+        </w:rPr>
+        <w:t></w:t>
+      </w:r>
+      <w:r>
+        <w:rPr>
+          <w:rFonts w:ascii="Times New Roman" w:eastAsia="Times New Roman" w:hAnsi="Times New Roman" w:cs="Times New Roman"/>
+          <w:sz w:val="24"/>
+          <w:szCs w:val="24"/>
+        </w:rPr>
+        <w:t xml:space="preserve"> </w:t>
+      </w:r>
+      <w:r>
+        <w:rPr>
+          <w:rFonts w:ascii="Times New Roman" w:eastAsia="Times New Roman" w:hAnsi="Times New Roman" w:cs="Times New Roman"/>
+          <w:b/>
+          <w:bCs/>
+          <w:sz w:val="24"/>
+          <w:szCs w:val="24"/>
+        </w:rPr>
+        <w:t>Packet 161</w:t>
+      </w:r>
+      <w:r>
+        <w:rPr>
+          <w:rFonts w:ascii="Times New Roman" w:eastAsia="Times New Roman" w:hAnsi="Times New Roman" w:cs="Times New Roman"/>
+          <w:sz w:val="24"/>
+          <w:szCs w:val="24"/>
+        </w:rPr>
+        <w:t>: FTP data is exchanged between the server (IP: 195.89.6.167, Port: 20) and the client.</w:t>
+      </w:r>
+    </w:p>
+    <w:p>
+      <w:pPr>
+        <w:spacing w:after="0" w:line="240" w:lineRule="auto"/>
+        <w:rPr>
+          <w:rFonts w:ascii="Times New Roman" w:eastAsia="Times New Roman" w:hAnsi="Times New Roman" w:cs="Times New Roman"/>
+          <w:sz w:val="24"/>
+          <w:szCs w:val="24"/>
+        </w:rPr>
+      </w:pPr>
+      <w:r>
+        <w:rPr>
+          <w:rFonts w:ascii="Times New Roman" w:eastAsia="Times New Roman" w:hAnsi="Symbol" w:cs="Times New Roman"/>
+          <w:sz w:val="24"/>
+          <w:szCs w:val="24"/>
+        </w:rPr>
+        <w:t></w:t>
+      </w:r>
+      <w:r>
+        <w:rPr>
+          <w:rFonts w:ascii="Times New Roman" w:eastAsia="Times New Roman" w:hAnsi="Times New Roman" w:cs="Times New Roman"/>
+          <w:sz w:val="24"/>
+          <w:szCs w:val="24"/>
+        </w:rPr>
+        <w:t xml:space="preserve"> </w:t>
+      </w:r>
+      <w:r>
+        <w:rPr>
+          <w:rFonts w:ascii="Times New Roman" w:eastAsia="Times New Roman" w:hAnsi="Times New Roman" w:cs="Times New Roman"/>
+          <w:b/>
+          <w:bCs/>
+          <w:sz w:val="24"/>
+          <w:szCs w:val="24"/>
+        </w:rPr>
+        <w:t>Packet 173</w:t>
+      </w:r>
+      <w:r>
+        <w:rPr>
+          <w:rFonts w:ascii="Times New Roman" w:eastAsia="Times New Roman" w:hAnsi="Times New Roman" w:cs="Times New Roman"/>
+          <w:sz w:val="24"/>
+          <w:szCs w:val="24"/>
+        </w:rPr>
+        <w:t xml:space="preserve">: The client at IP: 192.168.1.2 (Port: 16340) issues the </w:t>
+      </w:r>
+      <w:r>
+        <w:rPr>
+          <w:rFonts w:ascii="Courier New" w:eastAsia="Times New Roman" w:hAnsi="Courier New" w:cs="Courier New"/>
+          <w:sz w:val="20"/>
+          <w:szCs w:val="20"/>
+        </w:rPr>
+        <w:t>QUIT</w:t>
+      </w:r>
+      <w:r>
+        <w:rPr>
+          <w:rFonts w:ascii="Times New Roman" w:eastAsia="Times New Roman" w:hAnsi="Times New Roman" w:cs="Times New Roman"/>
+          <w:sz w:val="24"/>
+          <w:szCs w:val="24"/>
+        </w:rPr>
+        <w:t xml:space="preserve"> command to terminate the session.</w:t>
+      </w:r>
+    </w:p>
+    <w:p>
+      <w:pPr>
+        <w:rPr>
+          <w:rFonts w:asciiTheme="majorBidi" w:hAnsiTheme="majorBidi" w:cstheme="majorBidi"/>
+          <w:b/>
+          <w:bCs/>
+          <w:sz w:val="44"/>
+          <w:szCs w:val="44"/>
+        </w:rPr>
+      </w:pPr>
+      <w:r>
+        <w:rPr>
+          <w:rFonts w:ascii="Times New Roman" w:eastAsia="Times New Roman" w:hAnsi="Symbol" w:cs="Times New Roman"/>
+          <w:sz w:val="24"/>
+          <w:szCs w:val="24"/>
+        </w:rPr>
+        <w:t></w:t>
+      </w:r>
+      <w:r>
+        <w:rPr>
+          <w:rFonts w:ascii="Times New Roman" w:eastAsia="Times New Roman" w:hAnsi="Times New Roman" w:cs="Times New Roman"/>
+          <w:sz w:val="24"/>
+          <w:szCs w:val="24"/>
+        </w:rPr>
+        <w:t xml:space="preserve"> </w:t>
+      </w:r>
+      <w:r>
+        <w:rPr>
+          <w:rFonts w:ascii="Times New Roman" w:eastAsia="Times New Roman" w:hAnsi="Times New Roman" w:cs="Times New Roman"/>
+          <w:b/>
+          <w:bCs/>
+          <w:sz w:val="24"/>
+          <w:szCs w:val="24"/>
+        </w:rPr>
+        <w:t>Packet 175</w:t>
+      </w:r>
+      <w:r>
+        <w:rPr>
+          <w:rFonts w:ascii="Times New Roman" w:eastAsia="Times New Roman" w:hAnsi="Times New Roman" w:cs="Times New Roman"/>
+          <w:sz w:val="24"/>
+          <w:szCs w:val="24"/>
+        </w:rPr>
+        <w:t>: The server at IP: 195.89.6.167 (Port: 21) replies with response code 221, confirming the session closure.</w:t>
+      </w:r>
+    </w:p>
+    <w:p>
+      <w:pPr>
+        <w:rPr>
+          <w:rFonts w:asciiTheme="majorBidi" w:hAnsiTheme="majorBidi" w:cstheme="majorBidi"/>
+          <w:b/>
+          <w:bCs/>
+          <w:sz w:val="44"/>
+          <w:szCs w:val="44"/>
+        </w:rPr>
+      </w:pPr>
+    </w:p>
+    <w:p>
+      <w:pPr>
+        <w:rPr>
+          <w:rFonts w:asciiTheme="majorBidi" w:hAnsiTheme="majorBidi" w:cstheme="majorBidi"/>
+          <w:b/>
+          <w:bCs/>
+          <w:sz w:val="44"/>
+          <w:szCs w:val="44"/>
+        </w:rPr>
+      </w:pPr>
+    </w:p>
+    <w:p>
+      <w:pPr>
+        <w:rPr>
+          <w:rFonts w:asciiTheme="majorBidi" w:hAnsiTheme="majorBidi" w:cstheme="majorBidi"/>
+          <w:b/>
+          <w:bCs/>
+          <w:sz w:val="44"/>
+          <w:szCs w:val="44"/>
+        </w:rPr>
+      </w:pPr>
+    </w:p>
+    <w:p>
+      <w:pPr>
+        <w:rPr>
+          <w:rFonts w:asciiTheme="majorBidi" w:hAnsiTheme="majorBidi" w:cstheme="majorBidi"/>
+          <w:b/>
+          <w:bCs/>
+          <w:sz w:val="44"/>
+          <w:szCs w:val="44"/>
+        </w:rPr>
+      </w:pPr>
+    </w:p>
+    <w:p>
+      <w:pPr>
+        <w:rPr>
+          <w:rFonts w:asciiTheme="majorBidi" w:hAnsiTheme="majorBidi" w:cstheme="majorBidi"/>
+          <w:b/>
+          <w:bCs/>
+          <w:sz w:val="44"/>
+          <w:szCs w:val="44"/>
+        </w:rPr>
+      </w:pPr>
+    </w:p>
+    <w:p>
+      <w:pPr>
+        <w:rPr>
+          <w:rFonts w:asciiTheme="majorBidi" w:hAnsiTheme="majorBidi" w:cstheme="majorBidi"/>
+        </w:rPr>
+      </w:pPr>
+    </w:p>
+    <w:p>
+      <w:pPr>
+        <w:rPr>
+          <w:rFonts w:asciiTheme="majorBidi" w:hAnsiTheme="majorBidi" w:cstheme="majorBidi"/>
+          <w:b/>
+          <w:bCs/>
+          <w:sz w:val="44"/>
+          <w:szCs w:val="44"/>
+        </w:rPr>
+      </w:pPr>
+      <w:r>
+        <w:rPr>
+          <w:rFonts w:asciiTheme="majorBidi" w:hAnsiTheme="majorBidi" w:cstheme="majorBidi"/>
+          <w:b/>
+          <w:bCs/>
+          <w:sz w:val="44"/>
+          <w:szCs w:val="44"/>
+        </w:rPr>
         <w:t xml:space="preserve">Question2 </w:t>
       </w:r>
     </w:p>
     <w:p>
-      <w:r>
-        <w:t xml:space="preserve">1: </w:t>
-      </w:r>
-      <w:r>
-        <w:t>No, ICMP messages are not sent over UDP or TCP; they are sent directly over IP.</w:t>
-      </w:r>
-    </w:p>
-    <w:p>
-      <w:r>
-        <w:rPr>
+      <w:pPr>
+        <w:rPr>
+          <w:rFonts w:asciiTheme="majorBidi" w:hAnsiTheme="majorBidi" w:cstheme="majorBidi"/>
+          <w:sz w:val="32"/>
+          <w:szCs w:val="32"/>
+        </w:rPr>
+      </w:pPr>
+      <w:r>
+        <w:rPr>
+          <w:rFonts w:asciiTheme="majorBidi" w:hAnsiTheme="majorBidi" w:cstheme="majorBidi"/>
+          <w:sz w:val="32"/>
+          <w:szCs w:val="32"/>
+        </w:rPr>
+        <w:t>1:</w:t>
+      </w:r>
+    </w:p>
+    <w:p>
+      <w:pPr>
+        <w:rPr>
+          <w:rFonts w:asciiTheme="majorBidi" w:hAnsiTheme="majorBidi" w:cstheme="majorBidi"/>
+        </w:rPr>
+      </w:pPr>
+      <w:r>
+        <w:rPr>
+          <w:rFonts w:asciiTheme="majorBidi" w:hAnsiTheme="majorBidi" w:cstheme="majorBidi"/>
+        </w:rPr>
+        <w:t xml:space="preserve"> No, ICMP messages are not sent over UDP or TCP; they are sent directly over IP.</w:t>
+      </w:r>
+    </w:p>
+    <w:p>
+      <w:pPr>
+        <w:rPr>
+          <w:rFonts w:asciiTheme="majorBidi" w:hAnsiTheme="majorBidi" w:cstheme="majorBidi"/>
+        </w:rPr>
+      </w:pPr>
+      <w:r>
+        <w:rPr>
+          <w:rFonts w:asciiTheme="majorBidi" w:hAnsiTheme="majorBidi" w:cstheme="majorBidi"/>
           <w:noProof/>
         </w:rPr>
         <w:drawing>
@@ -52,7 +1281,7 @@
                     </pic:cNvPicPr>
                   </pic:nvPicPr>
                   <pic:blipFill>
-                    <a:blip r:embed="rId5" cstate="print">
+                    <a:blip r:embed="rId6" cstate="print">
                       <a:extLst>
                         <a:ext uri="{28A0092B-C50C-407E-A947-70E740481C1C}">
                           <a14:useLocalDpi xmlns:a14="http://schemas.microsoft.com/office/drawing/2010/main" val="0"/>
@@ -84,64 +1313,170 @@
         </w:drawing>
       </w:r>
     </w:p>
-    <w:p/>
-    <w:p/>
-    <w:p/>
-    <w:p/>
-    <w:p/>
-    <w:p/>
-    <w:p/>
-    <w:p/>
-    <w:p>
+    <w:p>
+      <w:pPr>
+        <w:rPr>
+          <w:rFonts w:asciiTheme="majorBidi" w:hAnsiTheme="majorBidi" w:cstheme="majorBidi"/>
+        </w:rPr>
+      </w:pPr>
+    </w:p>
+    <w:p>
+      <w:pPr>
+        <w:rPr>
+          <w:rFonts w:asciiTheme="majorBidi" w:hAnsiTheme="majorBidi" w:cstheme="majorBidi"/>
+        </w:rPr>
+      </w:pPr>
+    </w:p>
+    <w:p>
+      <w:pPr>
+        <w:rPr>
+          <w:rFonts w:asciiTheme="majorBidi" w:hAnsiTheme="majorBidi" w:cstheme="majorBidi"/>
+        </w:rPr>
+      </w:pPr>
+    </w:p>
+    <w:p>
+      <w:pPr>
+        <w:rPr>
+          <w:rFonts w:asciiTheme="majorBidi" w:hAnsiTheme="majorBidi" w:cstheme="majorBidi"/>
+        </w:rPr>
+      </w:pPr>
+    </w:p>
+    <w:p>
+      <w:pPr>
+        <w:rPr>
+          <w:rFonts w:asciiTheme="majorBidi" w:hAnsiTheme="majorBidi" w:cstheme="majorBidi"/>
+          <w:b/>
+          <w:bCs/>
+          <w:sz w:val="32"/>
+          <w:szCs w:val="32"/>
+        </w:rPr>
+      </w:pPr>
+      <w:r>
+        <w:rPr>
+          <w:rFonts w:asciiTheme="majorBidi" w:hAnsiTheme="majorBidi" w:cstheme="majorBidi"/>
+          <w:b/>
+          <w:bCs/>
+          <w:sz w:val="32"/>
+          <w:szCs w:val="32"/>
+        </w:rPr>
+        <w:lastRenderedPageBreak/>
+        <w:t>2</w:t>
+      </w:r>
+      <w:r>
+        <w:rPr>
+          <w:rFonts w:asciiTheme="majorBidi" w:hAnsiTheme="majorBidi" w:cstheme="majorBidi"/>
+          <w:b/>
+          <w:bCs/>
+          <w:sz w:val="32"/>
+          <w:szCs w:val="32"/>
+        </w:rPr>
+        <w:t>:</w:t>
+      </w:r>
+    </w:p>
+    <w:p>
+      <w:pPr>
+        <w:rPr>
+          <w:rFonts w:asciiTheme="majorBidi" w:eastAsia="Times New Roman" w:hAnsiTheme="majorBidi" w:cstheme="majorBidi"/>
+          <w:b/>
+          <w:bCs/>
+          <w:sz w:val="24"/>
+          <w:szCs w:val="24"/>
+        </w:rPr>
+      </w:pPr>
+      <w:r>
+        <w:rPr>
+          <w:rFonts w:asciiTheme="majorBidi" w:hAnsiTheme="majorBidi" w:cstheme="majorBidi"/>
+        </w:rPr>
+        <w:t xml:space="preserve"> </w:t>
+      </w:r>
+      <w:r>
+        <w:rPr>
+          <w:rFonts w:asciiTheme="majorBidi" w:eastAsia="Times New Roman" w:hAnsiTheme="majorBidi" w:cstheme="majorBidi"/>
+          <w:sz w:val="24"/>
+          <w:szCs w:val="24"/>
+        </w:rPr>
+        <w:t xml:space="preserve"> The </w:t>
+      </w:r>
+      <w:r>
+        <w:rPr>
+          <w:rFonts w:asciiTheme="majorBidi" w:eastAsia="Times New Roman" w:hAnsiTheme="majorBidi" w:cstheme="majorBidi"/>
+          <w:b/>
+          <w:bCs/>
+          <w:sz w:val="24"/>
+          <w:szCs w:val="24"/>
+        </w:rPr>
+        <w:t>link-layer (Ethernet)</w:t>
+      </w:r>
+      <w:r>
+        <w:rPr>
+          <w:rFonts w:asciiTheme="majorBidi" w:eastAsia="Times New Roman" w:hAnsiTheme="majorBidi" w:cstheme="majorBidi"/>
+          <w:sz w:val="24"/>
+          <w:szCs w:val="24"/>
+        </w:rPr>
+        <w:t xml:space="preserve"> address of the source host is </w:t>
+      </w:r>
       <w:proofErr w:type="gramStart"/>
       <w:r>
-        <w:t>2 :</w:t>
+        <w:rPr>
+          <w:rFonts w:asciiTheme="majorBidi" w:eastAsia="Times New Roman" w:hAnsiTheme="majorBidi" w:cstheme="majorBidi"/>
+          <w:b/>
+          <w:bCs/>
+          <w:sz w:val="24"/>
+          <w:szCs w:val="24"/>
+        </w:rPr>
+        <w:t>60:67:20:55:7</w:t>
       </w:r>
       <w:proofErr w:type="gramEnd"/>
-    </w:p>
-    <w:p>
-      <w:pPr>
-        <w:rPr>
-          <w:rFonts w:ascii="Times New Roman" w:eastAsia="Times New Roman" w:hAnsi="Times New Roman" w:cs="Times New Roman"/>
-          <w:b/>
-          <w:bCs/>
-          <w:sz w:val="24"/>
-          <w:szCs w:val="24"/>
-        </w:rPr>
-      </w:pPr>
-      <w:r>
-        <w:rPr>
-          <w:rFonts w:hAnsi="Symbol"/>
-        </w:rPr>
-        <w:t xml:space="preserve"> </w:t>
-      </w:r>
-      <w:r>
-        <w:rPr>
-          <w:rFonts w:ascii="Times New Roman" w:eastAsia="Times New Roman" w:hAnsi="Symbol" w:cs="Times New Roman"/>
-          <w:sz w:val="24"/>
-          <w:szCs w:val="24"/>
-        </w:rPr>
-        <w:t></w:t>
-      </w:r>
-      <w:r>
-        <w:rPr>
-          <w:rFonts w:ascii="Times New Roman" w:eastAsia="Times New Roman" w:hAnsi="Times New Roman" w:cs="Times New Roman"/>
-          <w:sz w:val="24"/>
-          <w:szCs w:val="24"/>
-        </w:rPr>
-        <w:t xml:space="preserve"> </w:t>
-      </w:r>
-      <w:r>
-        <w:rPr>
-          <w:rFonts w:ascii="Times New Roman" w:eastAsia="Times New Roman" w:hAnsi="Times New Roman" w:cs="Times New Roman"/>
-          <w:sz w:val="24"/>
-          <w:szCs w:val="24"/>
-        </w:rPr>
-        <w:t xml:space="preserve">The </w:t>
-      </w:r>
-      <w:r>
-        <w:rPr>
-          <w:rFonts w:ascii="Times New Roman" w:eastAsia="Times New Roman" w:hAnsi="Times New Roman" w:cs="Times New Roman"/>
+      <w:r>
+        <w:rPr>
+          <w:rFonts w:asciiTheme="majorBidi" w:eastAsia="Times New Roman" w:hAnsiTheme="majorBidi" w:cstheme="majorBidi"/>
+          <w:b/>
+          <w:bCs/>
+          <w:sz w:val="24"/>
+          <w:szCs w:val="24"/>
+        </w:rPr>
+        <w:t>b</w:t>
+      </w:r>
+    </w:p>
+    <w:p>
+      <w:pPr>
+        <w:spacing w:after="0" w:line="240" w:lineRule="auto"/>
+        <w:rPr>
+          <w:rFonts w:asciiTheme="majorBidi" w:eastAsia="Times New Roman" w:hAnsiTheme="majorBidi" w:cstheme="majorBidi"/>
+          <w:sz w:val="24"/>
+          <w:szCs w:val="24"/>
+        </w:rPr>
+      </w:pPr>
+      <w:r>
+        <w:rPr>
+          <w:rFonts w:asciiTheme="majorBidi" w:eastAsia="Times New Roman" w:hAnsiTheme="majorBidi" w:cstheme="majorBidi"/>
+          <w:sz w:val="24"/>
+          <w:szCs w:val="24"/>
+        </w:rPr>
+        <w:t>.</w:t>
+      </w:r>
+    </w:p>
+    <w:p>
+      <w:pPr>
+        <w:rPr>
+          <w:rFonts w:asciiTheme="majorBidi" w:eastAsia="Times New Roman" w:hAnsiTheme="majorBidi" w:cstheme="majorBidi"/>
+          <w:b/>
+          <w:bCs/>
+          <w:sz w:val="24"/>
+          <w:szCs w:val="24"/>
+        </w:rPr>
+      </w:pPr>
+      <w:r>
+        <w:rPr>
+          <w:rFonts w:asciiTheme="majorBidi" w:eastAsia="Times New Roman" w:hAnsiTheme="majorBidi" w:cstheme="majorBidi"/>
+          <w:sz w:val="24"/>
+          <w:szCs w:val="24"/>
+        </w:rPr>
+        <w:t xml:space="preserve"> The </w:t>
+      </w:r>
+      <w:r>
+        <w:rPr>
+          <w:rFonts w:asciiTheme="majorBidi" w:eastAsia="Times New Roman" w:hAnsiTheme="majorBidi" w:cstheme="majorBidi"/>
           <w:b/>
           <w:bCs/>
           <w:sz w:val="24"/>
@@ -151,131 +1486,44 @@
       </w:r>
       <w:r>
         <w:rPr>
-          <w:rFonts w:ascii="Times New Roman" w:eastAsia="Times New Roman" w:hAnsi="Times New Roman" w:cs="Times New Roman"/>
-          <w:sz w:val="24"/>
-          <w:szCs w:val="24"/>
-        </w:rPr>
-        <w:t xml:space="preserve"> address of the source host is </w:t>
+          <w:rFonts w:asciiTheme="majorBidi" w:eastAsia="Times New Roman" w:hAnsiTheme="majorBidi" w:cstheme="majorBidi"/>
+          <w:sz w:val="24"/>
+          <w:szCs w:val="24"/>
+        </w:rPr>
+        <w:t xml:space="preserve"> address of the destination host is </w:t>
+      </w:r>
+      <w:r>
+        <w:rPr>
+          <w:rFonts w:asciiTheme="majorBidi" w:eastAsia="Times New Roman" w:hAnsiTheme="majorBidi" w:cstheme="majorBidi"/>
+          <w:b/>
+          <w:bCs/>
+          <w:sz w:val="24"/>
+          <w:szCs w:val="24"/>
+        </w:rPr>
+        <w:t>c0:4</w:t>
       </w:r>
       <w:proofErr w:type="gramStart"/>
       <w:r>
         <w:rPr>
-          <w:rFonts w:ascii="Times New Roman" w:eastAsia="Times New Roman" w:hAnsi="Times New Roman" w:cs="Times New Roman"/>
-          <w:b/>
-          <w:bCs/>
-          <w:sz w:val="24"/>
-          <w:szCs w:val="24"/>
-        </w:rPr>
-        <w:t>60:67:20:55:7</w:t>
+          <w:rFonts w:asciiTheme="majorBidi" w:eastAsia="Times New Roman" w:hAnsiTheme="majorBidi" w:cstheme="majorBidi"/>
+          <w:b/>
+          <w:bCs/>
+          <w:sz w:val="24"/>
+          <w:szCs w:val="24"/>
+        </w:rPr>
+        <w:t>a:00:87:05</w:t>
       </w:r>
       <w:proofErr w:type="gramEnd"/>
-      <w:r>
-        <w:rPr>
-          <w:rFonts w:ascii="Times New Roman" w:eastAsia="Times New Roman" w:hAnsi="Times New Roman" w:cs="Times New Roman"/>
-          <w:b/>
-          <w:bCs/>
-          <w:sz w:val="24"/>
-          <w:szCs w:val="24"/>
-        </w:rPr>
-        <w:t>b</w:t>
-      </w:r>
-    </w:p>
-    <w:p>
-      <w:pPr>
-        <w:spacing w:after="0" w:line="240" w:lineRule="auto"/>
-        <w:rPr>
-          <w:rFonts w:ascii="Times New Roman" w:eastAsia="Times New Roman" w:hAnsi="Times New Roman" w:cs="Times New Roman"/>
-          <w:sz w:val="24"/>
-          <w:szCs w:val="24"/>
-        </w:rPr>
-      </w:pPr>
-      <w:r>
-        <w:rPr>
-          <w:rFonts w:ascii="Times New Roman" w:eastAsia="Times New Roman" w:hAnsi="Times New Roman" w:cs="Times New Roman"/>
-          <w:sz w:val="24"/>
-          <w:szCs w:val="24"/>
-        </w:rPr>
-        <w:t>.</w:t>
-      </w:r>
-    </w:p>
-    <w:p>
-      <w:pPr>
-        <w:rPr>
-          <w:rFonts w:ascii="Times New Roman" w:eastAsia="Times New Roman" w:hAnsi="Times New Roman" w:cs="Times New Roman"/>
-          <w:b/>
-          <w:bCs/>
-          <w:sz w:val="24"/>
-          <w:szCs w:val="24"/>
-        </w:rPr>
-      </w:pPr>
-      <w:r>
-        <w:rPr>
-          <w:rFonts w:ascii="Times New Roman" w:eastAsia="Times New Roman" w:hAnsi="Symbol" w:cs="Times New Roman"/>
-          <w:sz w:val="24"/>
-          <w:szCs w:val="24"/>
-        </w:rPr>
-        <w:t></w:t>
-      </w:r>
-      <w:r>
-        <w:rPr>
-          <w:rFonts w:ascii="Times New Roman" w:eastAsia="Times New Roman" w:hAnsi="Times New Roman" w:cs="Times New Roman"/>
-          <w:sz w:val="24"/>
-          <w:szCs w:val="24"/>
-        </w:rPr>
-        <w:t xml:space="preserve"> </w:t>
-      </w:r>
-      <w:r>
-        <w:rPr>
-          <w:rFonts w:ascii="Times New Roman" w:eastAsia="Times New Roman" w:hAnsi="Times New Roman" w:cs="Times New Roman"/>
-          <w:sz w:val="24"/>
-          <w:szCs w:val="24"/>
-        </w:rPr>
-        <w:t xml:space="preserve">The </w:t>
-      </w:r>
-      <w:r>
-        <w:rPr>
-          <w:rFonts w:ascii="Times New Roman" w:eastAsia="Times New Roman" w:hAnsi="Times New Roman" w:cs="Times New Roman"/>
-          <w:b/>
-          <w:bCs/>
-          <w:sz w:val="24"/>
-          <w:szCs w:val="24"/>
-        </w:rPr>
-        <w:t>link-layer (Ethernet)</w:t>
-      </w:r>
-      <w:r>
-        <w:rPr>
-          <w:rFonts w:ascii="Times New Roman" w:eastAsia="Times New Roman" w:hAnsi="Times New Roman" w:cs="Times New Roman"/>
-          <w:sz w:val="24"/>
-          <w:szCs w:val="24"/>
-        </w:rPr>
-        <w:t xml:space="preserve"> address of the destination host is </w:t>
-      </w:r>
-      <w:r>
-        <w:rPr>
-          <w:rFonts w:ascii="Times New Roman" w:eastAsia="Times New Roman" w:hAnsi="Times New Roman" w:cs="Times New Roman"/>
-          <w:b/>
-          <w:bCs/>
-          <w:sz w:val="24"/>
-          <w:szCs w:val="24"/>
-        </w:rPr>
-        <w:t>c0:4</w:t>
-      </w:r>
-      <w:proofErr w:type="gramStart"/>
-      <w:r>
-        <w:rPr>
-          <w:rFonts w:ascii="Times New Roman" w:eastAsia="Times New Roman" w:hAnsi="Times New Roman" w:cs="Times New Roman"/>
-          <w:b/>
-          <w:bCs/>
-          <w:sz w:val="24"/>
-          <w:szCs w:val="24"/>
-        </w:rPr>
-        <w:t>a:00:87:05</w:t>
-      </w:r>
-      <w:proofErr w:type="gramEnd"/>
-    </w:p>
-    <w:p>
-      <w:r>
-        <w:rPr>
+    </w:p>
+    <w:p>
+      <w:pPr>
+        <w:rPr>
+          <w:rFonts w:asciiTheme="majorBidi" w:hAnsiTheme="majorBidi" w:cstheme="majorBidi"/>
+        </w:rPr>
+      </w:pPr>
+      <w:r>
+        <w:rPr>
+          <w:rFonts w:asciiTheme="majorBidi" w:hAnsiTheme="majorBidi" w:cstheme="majorBidi"/>
           <w:noProof/>
         </w:rPr>
         <w:drawing>
@@ -296,7 +1544,7 @@
                     </pic:cNvPicPr>
                   </pic:nvPicPr>
                   <pic:blipFill>
-                    <a:blip r:embed="rId6" cstate="print">
+                    <a:blip r:embed="rId7" cstate="print">
                       <a:extLst>
                         <a:ext uri="{28A0092B-C50C-407E-A947-70E740481C1C}">
                           <a14:useLocalDpi xmlns:a14="http://schemas.microsoft.com/office/drawing/2010/main" val="0"/>
@@ -328,35 +1576,120 @@
         </w:drawing>
       </w:r>
     </w:p>
-    <w:p/>
-    <w:p/>
-    <w:p/>
-    <w:p/>
-    <w:p/>
-    <w:p/>
-    <w:p>
-      <w:r>
+    <w:p>
+      <w:pPr>
+        <w:rPr>
+          <w:rFonts w:asciiTheme="majorBidi" w:hAnsiTheme="majorBidi" w:cstheme="majorBidi"/>
+        </w:rPr>
+      </w:pPr>
+    </w:p>
+    <w:p>
+      <w:pPr>
+        <w:rPr>
+          <w:rFonts w:asciiTheme="majorBidi" w:hAnsiTheme="majorBidi" w:cstheme="majorBidi"/>
+        </w:rPr>
+      </w:pPr>
+    </w:p>
+    <w:p>
+      <w:pPr>
+        <w:rPr>
+          <w:rFonts w:asciiTheme="majorBidi" w:hAnsiTheme="majorBidi" w:cstheme="majorBidi"/>
+        </w:rPr>
+      </w:pPr>
+    </w:p>
+    <w:p>
+      <w:pPr>
+        <w:rPr>
+          <w:rFonts w:asciiTheme="majorBidi" w:hAnsiTheme="majorBidi" w:cstheme="majorBidi"/>
+        </w:rPr>
+      </w:pPr>
+    </w:p>
+    <w:p>
+      <w:pPr>
+        <w:rPr>
+          <w:rFonts w:asciiTheme="majorBidi" w:hAnsiTheme="majorBidi" w:cstheme="majorBidi"/>
+        </w:rPr>
+      </w:pPr>
+    </w:p>
+    <w:p>
+      <w:pPr>
+        <w:rPr>
+          <w:rFonts w:asciiTheme="majorBidi" w:hAnsiTheme="majorBidi" w:cstheme="majorBidi"/>
+          <w:sz w:val="32"/>
+          <w:szCs w:val="32"/>
+        </w:rPr>
+      </w:pPr>
+    </w:p>
+    <w:p>
+      <w:pPr>
+        <w:rPr>
+          <w:rFonts w:asciiTheme="majorBidi" w:hAnsiTheme="majorBidi" w:cstheme="majorBidi"/>
+          <w:b/>
+          <w:bCs/>
+          <w:sz w:val="32"/>
+          <w:szCs w:val="32"/>
+        </w:rPr>
+      </w:pPr>
+      <w:r>
+        <w:rPr>
+          <w:rFonts w:asciiTheme="majorBidi" w:hAnsiTheme="majorBidi" w:cstheme="majorBidi"/>
+          <w:b/>
+          <w:bCs/>
+          <w:sz w:val="32"/>
+          <w:szCs w:val="32"/>
+        </w:rPr>
+        <w:lastRenderedPageBreak/>
         <w:t>3:</w:t>
       </w:r>
     </w:p>
     <w:p>
-      <w:r>
+      <w:pPr>
+        <w:rPr>
+          <w:rFonts w:asciiTheme="majorBidi" w:hAnsiTheme="majorBidi" w:cstheme="majorBidi"/>
+        </w:rPr>
+      </w:pPr>
+      <w:r>
+        <w:rPr>
+          <w:rFonts w:asciiTheme="majorBidi" w:hAnsiTheme="majorBidi" w:cstheme="majorBidi"/>
+        </w:rPr>
         <w:t>Type: 8 (Echo (ping) request)</w:t>
       </w:r>
     </w:p>
     <w:p>
-      <w:r>
+      <w:pPr>
+        <w:rPr>
+          <w:rFonts w:asciiTheme="majorBidi" w:hAnsiTheme="majorBidi" w:cstheme="majorBidi"/>
+        </w:rPr>
+      </w:pPr>
+      <w:r>
+        <w:rPr>
+          <w:rFonts w:asciiTheme="majorBidi" w:hAnsiTheme="majorBidi" w:cstheme="majorBidi"/>
+        </w:rPr>
         <w:t>Type: 3 (Destination unreachable)</w:t>
       </w:r>
     </w:p>
     <w:p>
-      <w:r>
+      <w:pPr>
+        <w:rPr>
+          <w:rFonts w:asciiTheme="majorBidi" w:hAnsiTheme="majorBidi" w:cstheme="majorBidi"/>
+        </w:rPr>
+      </w:pPr>
+      <w:r>
+        <w:rPr>
+          <w:rFonts w:asciiTheme="majorBidi" w:hAnsiTheme="majorBidi" w:cstheme="majorBidi"/>
+        </w:rPr>
         <w:t>Type: 0 (Echo (ping) reply)</w:t>
       </w:r>
     </w:p>
     <w:p>
-      <w:r>
-        <w:rPr>
+      <w:pPr>
+        <w:rPr>
+          <w:rFonts w:asciiTheme="majorBidi" w:hAnsiTheme="majorBidi" w:cstheme="majorBidi"/>
+        </w:rPr>
+      </w:pPr>
+      <w:r>
+        <w:rPr>
+          <w:rFonts w:asciiTheme="majorBidi" w:hAnsiTheme="majorBidi" w:cstheme="majorBidi"/>
           <w:noProof/>
         </w:rPr>
         <w:drawing>
@@ -377,7 +1710,7 @@
                     </pic:cNvPicPr>
                   </pic:nvPicPr>
                   <pic:blipFill>
-                    <a:blip r:embed="rId7" cstate="print">
+                    <a:blip r:embed="rId8" cstate="print">
                       <a:extLst>
                         <a:ext uri="{28A0092B-C50C-407E-A947-70E740481C1C}">
                           <a14:useLocalDpi xmlns:a14="http://schemas.microsoft.com/office/drawing/2010/main" val="0"/>
@@ -409,20 +1742,97 @@
         </w:drawing>
       </w:r>
     </w:p>
-    <w:p/>
-    <w:p/>
-    <w:p/>
-    <w:p/>
-    <w:p/>
-    <w:p/>
-    <w:p>
-      <w:r>
+    <w:p>
+      <w:pPr>
+        <w:rPr>
+          <w:rFonts w:asciiTheme="majorBidi" w:hAnsiTheme="majorBidi" w:cstheme="majorBidi"/>
+        </w:rPr>
+      </w:pPr>
+    </w:p>
+    <w:p>
+      <w:pPr>
+        <w:rPr>
+          <w:rFonts w:asciiTheme="majorBidi" w:hAnsiTheme="majorBidi" w:cstheme="majorBidi"/>
+        </w:rPr>
+      </w:pPr>
+    </w:p>
+    <w:p>
+      <w:pPr>
+        <w:rPr>
+          <w:rFonts w:asciiTheme="majorBidi" w:hAnsiTheme="majorBidi" w:cstheme="majorBidi"/>
+        </w:rPr>
+      </w:pPr>
+    </w:p>
+    <w:p>
+      <w:pPr>
+        <w:rPr>
+          <w:rFonts w:asciiTheme="majorBidi" w:hAnsiTheme="majorBidi" w:cstheme="majorBidi"/>
+        </w:rPr>
+      </w:pPr>
+    </w:p>
+    <w:p>
+      <w:pPr>
+        <w:rPr>
+          <w:rFonts w:asciiTheme="majorBidi" w:hAnsiTheme="majorBidi" w:cstheme="majorBidi"/>
+        </w:rPr>
+      </w:pPr>
+    </w:p>
+    <w:p>
+      <w:pPr>
+        <w:rPr>
+          <w:rFonts w:asciiTheme="majorBidi" w:hAnsiTheme="majorBidi" w:cstheme="majorBidi"/>
+        </w:rPr>
+      </w:pPr>
+    </w:p>
+    <w:p>
+      <w:pPr>
+        <w:rPr>
+          <w:rFonts w:asciiTheme="majorBidi" w:hAnsiTheme="majorBidi" w:cstheme="majorBidi"/>
+        </w:rPr>
+      </w:pPr>
+    </w:p>
+    <w:p>
+      <w:pPr>
+        <w:rPr>
+          <w:rFonts w:asciiTheme="majorBidi" w:hAnsiTheme="majorBidi" w:cstheme="majorBidi"/>
+        </w:rPr>
+      </w:pPr>
+    </w:p>
+    <w:p>
+      <w:pPr>
+        <w:rPr>
+          <w:rFonts w:asciiTheme="majorBidi" w:hAnsiTheme="majorBidi" w:cstheme="majorBidi"/>
+        </w:rPr>
+      </w:pPr>
+    </w:p>
+    <w:p>
+      <w:pPr>
+        <w:rPr>
+          <w:rFonts w:asciiTheme="majorBidi" w:hAnsiTheme="majorBidi" w:cstheme="majorBidi"/>
+        </w:rPr>
+      </w:pPr>
+    </w:p>
+    <w:p>
+      <w:pPr>
+        <w:rPr>
+          <w:rFonts w:asciiTheme="majorBidi" w:hAnsiTheme="majorBidi" w:cstheme="majorBidi"/>
+          <w:sz w:val="32"/>
+          <w:szCs w:val="32"/>
+        </w:rPr>
+      </w:pPr>
+      <w:r>
+        <w:rPr>
+          <w:rFonts w:asciiTheme="majorBidi" w:hAnsiTheme="majorBidi" w:cstheme="majorBidi"/>
+          <w:sz w:val="32"/>
+          <w:szCs w:val="32"/>
+        </w:rPr>
         <w:t>4:</w:t>
       </w:r>
     </w:p>
     <w:p>
       <w:pPr>
         <w:rPr>
+          <w:rFonts w:asciiTheme="majorBidi" w:hAnsiTheme="majorBidi" w:cstheme="majorBidi"/>
           <w:b/>
           <w:bCs/>
         </w:rPr>
@@ -430,6 +1840,7 @@
       <w:r>
         <w:rPr>
           <w:rStyle w:val="Strong"/>
+          <w:rFonts w:asciiTheme="majorBidi" w:hAnsiTheme="majorBidi" w:cstheme="majorBidi"/>
           <w:b w:val="0"/>
           <w:bCs w:val="0"/>
         </w:rPr>
@@ -437,6 +1848,7 @@
       </w:r>
       <w:r>
         <w:rPr>
+          <w:rFonts w:asciiTheme="majorBidi" w:hAnsiTheme="majorBidi" w:cstheme="majorBidi"/>
           <w:b/>
           <w:bCs/>
         </w:rPr>
@@ -445,16 +1857,29 @@
       <w:r>
         <w:rPr>
           <w:rStyle w:val="Strong"/>
+          <w:rFonts w:asciiTheme="majorBidi" w:hAnsiTheme="majorBidi" w:cstheme="majorBidi"/>
           <w:b w:val="0"/>
           <w:bCs w:val="0"/>
         </w:rPr>
         <w:t>4 Echo Requests</w:t>
       </w:r>
     </w:p>
-    <w:p/>
-    <w:p>
-      <w:r>
-        <w:rPr>
+    <w:p>
+      <w:pPr>
+        <w:rPr>
+          <w:rFonts w:asciiTheme="majorBidi" w:hAnsiTheme="majorBidi" w:cstheme="majorBidi"/>
+        </w:rPr>
+      </w:pPr>
+    </w:p>
+    <w:p>
+      <w:pPr>
+        <w:rPr>
+          <w:rFonts w:asciiTheme="majorBidi" w:hAnsiTheme="majorBidi" w:cstheme="majorBidi"/>
+        </w:rPr>
+      </w:pPr>
+      <w:r>
+        <w:rPr>
+          <w:rFonts w:asciiTheme="majorBidi" w:hAnsiTheme="majorBidi" w:cstheme="majorBidi"/>
           <w:noProof/>
         </w:rPr>
         <w:drawing>
@@ -475,7 +1900,7 @@
                     </pic:cNvPicPr>
                   </pic:nvPicPr>
                   <pic:blipFill>
-                    <a:blip r:embed="rId8" cstate="print">
+                    <a:blip r:embed="rId9" cstate="print">
                       <a:extLst>
                         <a:ext uri="{28A0092B-C50C-407E-A947-70E740481C1C}">
                           <a14:useLocalDpi xmlns:a14="http://schemas.microsoft.com/office/drawing/2010/main" val="0"/>
@@ -507,15 +1932,46 @@
         </w:drawing>
       </w:r>
     </w:p>
-    <w:p/>
-    <w:p/>
-    <w:p/>
-    <w:p/>
-    <w:p/>
-    <w:p/>
-    <w:p/>
-    <w:p>
-      <w:r>
+    <w:p>
+      <w:pPr>
+        <w:rPr>
+          <w:rFonts w:asciiTheme="majorBidi" w:hAnsiTheme="majorBidi" w:cstheme="majorBidi"/>
+        </w:rPr>
+      </w:pPr>
+    </w:p>
+    <w:p>
+      <w:pPr>
+        <w:rPr>
+          <w:rFonts w:asciiTheme="majorBidi" w:hAnsiTheme="majorBidi" w:cstheme="majorBidi"/>
+        </w:rPr>
+      </w:pPr>
+    </w:p>
+    <w:p>
+      <w:pPr>
+        <w:rPr>
+          <w:rFonts w:asciiTheme="majorBidi" w:hAnsiTheme="majorBidi" w:cstheme="majorBidi"/>
+        </w:rPr>
+      </w:pPr>
+    </w:p>
+    <w:p>
+      <w:pPr>
+        <w:rPr>
+          <w:rFonts w:asciiTheme="majorBidi" w:hAnsiTheme="majorBidi" w:cstheme="majorBidi"/>
+          <w:b/>
+          <w:bCs/>
+          <w:sz w:val="32"/>
+          <w:szCs w:val="32"/>
+        </w:rPr>
+      </w:pPr>
+      <w:r>
+        <w:rPr>
+          <w:rFonts w:asciiTheme="majorBidi" w:hAnsiTheme="majorBidi" w:cstheme="majorBidi"/>
+          <w:b/>
+          <w:bCs/>
+          <w:sz w:val="32"/>
+          <w:szCs w:val="32"/>
+        </w:rPr>
+        <w:lastRenderedPageBreak/>
         <w:t>5:</w:t>
       </w:r>
     </w:p>
@@ -523,64 +1979,46 @@
       <w:pPr>
         <w:spacing w:after="0" w:line="240" w:lineRule="auto"/>
         <w:rPr>
-          <w:rFonts w:ascii="Times New Roman" w:eastAsia="Times New Roman" w:hAnsi="Times New Roman" w:cs="Times New Roman"/>
-          <w:sz w:val="24"/>
-          <w:szCs w:val="24"/>
-        </w:rPr>
-      </w:pPr>
-      <w:r>
-        <w:rPr>
-          <w:rFonts w:ascii="Times New Roman" w:eastAsia="Times New Roman" w:hAnsi="Symbol" w:cs="Times New Roman"/>
-          <w:sz w:val="24"/>
-          <w:szCs w:val="24"/>
-        </w:rPr>
-        <w:t></w:t>
-      </w:r>
-      <w:r>
-        <w:rPr>
-          <w:rFonts w:ascii="Times New Roman" w:eastAsia="Times New Roman" w:hAnsi="Times New Roman" w:cs="Times New Roman"/>
-          <w:sz w:val="24"/>
-          <w:szCs w:val="24"/>
-        </w:rPr>
-        <w:t xml:space="preserve"> My laptop</w:t>
-      </w:r>
-      <w:r>
-        <w:rPr>
-          <w:rFonts w:ascii="Times New Roman" w:eastAsia="Times New Roman" w:hAnsi="Times New Roman" w:cs="Times New Roman"/>
-          <w:sz w:val="24"/>
-          <w:szCs w:val="24"/>
-        </w:rPr>
-        <w:t xml:space="preserve"> Host IP Address: 192.168.33.110</w:t>
-      </w:r>
-    </w:p>
-    <w:p>
-      <w:pPr>
-        <w:rPr>
-          <w:rFonts w:ascii="Times New Roman" w:eastAsia="Times New Roman" w:hAnsi="Times New Roman" w:cs="Times New Roman"/>
-          <w:sz w:val="24"/>
-          <w:szCs w:val="24"/>
-        </w:rPr>
-      </w:pPr>
-      <w:r>
-        <w:rPr>
-          <w:rFonts w:ascii="Times New Roman" w:eastAsia="Times New Roman" w:hAnsi="Symbol" w:cs="Times New Roman"/>
-          <w:sz w:val="24"/>
-          <w:szCs w:val="24"/>
-        </w:rPr>
-        <w:t></w:t>
-      </w:r>
-      <w:r>
-        <w:rPr>
-          <w:rFonts w:ascii="Times New Roman" w:eastAsia="Times New Roman" w:hAnsi="Times New Roman" w:cs="Times New Roman"/>
-          <w:sz w:val="24"/>
-          <w:szCs w:val="24"/>
-        </w:rPr>
-        <w:t xml:space="preserve"> Destination Host IP Address: 172.217.27.36</w:t>
-      </w:r>
-    </w:p>
-    <w:p>
-      <w:r>
-        <w:rPr>
+          <w:rFonts w:asciiTheme="majorBidi" w:eastAsia="Times New Roman" w:hAnsiTheme="majorBidi" w:cstheme="majorBidi"/>
+          <w:sz w:val="24"/>
+          <w:szCs w:val="24"/>
+        </w:rPr>
+      </w:pPr>
+      <w:r>
+        <w:rPr>
+          <w:rFonts w:asciiTheme="majorBidi" w:eastAsia="Times New Roman" w:hAnsiTheme="majorBidi" w:cstheme="majorBidi"/>
+          <w:sz w:val="24"/>
+          <w:szCs w:val="24"/>
+        </w:rPr>
+        <w:t> My laptop Host IP Address: 192.168.33.110</w:t>
+      </w:r>
+    </w:p>
+    <w:p>
+      <w:pPr>
+        <w:rPr>
+          <w:rFonts w:asciiTheme="majorBidi" w:eastAsia="Times New Roman" w:hAnsiTheme="majorBidi" w:cstheme="majorBidi"/>
+          <w:sz w:val="24"/>
+          <w:szCs w:val="24"/>
+        </w:rPr>
+      </w:pPr>
+      <w:r>
+        <w:rPr>
+          <w:rFonts w:asciiTheme="majorBidi" w:eastAsia="Times New Roman" w:hAnsiTheme="majorBidi" w:cstheme="majorBidi"/>
+          <w:sz w:val="24"/>
+          <w:szCs w:val="24"/>
+        </w:rPr>
+        <w:t> Destination Host IP Address: 172.217.27.36</w:t>
+      </w:r>
+    </w:p>
+    <w:p>
+      <w:pPr>
+        <w:rPr>
+          <w:rFonts w:asciiTheme="majorBidi" w:hAnsiTheme="majorBidi" w:cstheme="majorBidi"/>
+        </w:rPr>
+      </w:pPr>
+      <w:r>
+        <w:rPr>
+          <w:rFonts w:asciiTheme="majorBidi" w:hAnsiTheme="majorBidi" w:cstheme="majorBidi"/>
           <w:noProof/>
         </w:rPr>
         <w:drawing>
@@ -601,7 +2039,7 @@
                     </pic:cNvPicPr>
                   </pic:nvPicPr>
                   <pic:blipFill>
-                    <a:blip r:embed="rId9" cstate="print">
+                    <a:blip r:embed="rId10" cstate="print">
                       <a:extLst>
                         <a:ext uri="{28A0092B-C50C-407E-A947-70E740481C1C}">
                           <a14:useLocalDpi xmlns:a14="http://schemas.microsoft.com/office/drawing/2010/main" val="0"/>
@@ -634,108 +2072,233 @@
       </w:r>
     </w:p>
     <w:p>
-      <w:r>
+      <w:pPr>
+        <w:rPr>
+          <w:rFonts w:asciiTheme="majorBidi" w:hAnsiTheme="majorBidi" w:cstheme="majorBidi"/>
+          <w:b/>
+          <w:bCs/>
+          <w:sz w:val="32"/>
+          <w:szCs w:val="32"/>
+        </w:rPr>
+      </w:pPr>
+      <w:r>
+        <w:rPr>
+          <w:rFonts w:asciiTheme="majorBidi" w:hAnsiTheme="majorBidi" w:cstheme="majorBidi"/>
+          <w:b/>
+          <w:bCs/>
+          <w:sz w:val="32"/>
+          <w:szCs w:val="32"/>
+        </w:rPr>
         <w:t>Q</w:t>
       </w:r>
       <w:proofErr w:type="gramStart"/>
       <w:r>
-        <w:t>6  :</w:t>
+        <w:rPr>
+          <w:rFonts w:asciiTheme="majorBidi" w:hAnsiTheme="majorBidi" w:cstheme="majorBidi"/>
+          <w:b/>
+          <w:bCs/>
+          <w:sz w:val="32"/>
+          <w:szCs w:val="32"/>
+        </w:rPr>
+        <w:t xml:space="preserve">6 </w:t>
+      </w:r>
+      <w:r>
+        <w:rPr>
+          <w:rFonts w:asciiTheme="majorBidi" w:hAnsiTheme="majorBidi" w:cstheme="majorBidi"/>
+          <w:b/>
+          <w:bCs/>
+          <w:sz w:val="32"/>
+          <w:szCs w:val="32"/>
+        </w:rPr>
+        <w:t>:</w:t>
       </w:r>
       <w:proofErr w:type="gramEnd"/>
     </w:p>
     <w:p>
-      <w:r>
-        <w:t>ICMP works at the network layer to help with net</w:t>
-      </w:r>
-      <w:r>
-        <w:t xml:space="preserve">work issues and error </w:t>
+      <w:pPr>
+        <w:rPr>
+          <w:rFonts w:asciiTheme="majorBidi" w:hAnsiTheme="majorBidi" w:cstheme="majorBidi"/>
+        </w:rPr>
+      </w:pPr>
+      <w:r>
+        <w:rPr>
+          <w:rFonts w:asciiTheme="majorBidi" w:hAnsiTheme="majorBidi" w:cstheme="majorBidi"/>
+        </w:rPr>
+        <w:t xml:space="preserve">ICMP works at the network layer to help with network issues and error </w:t>
       </w:r>
       <w:proofErr w:type="spellStart"/>
       <w:proofErr w:type="gramStart"/>
       <w:r>
-        <w:t>messages.</w:t>
-      </w:r>
-      <w:r>
-        <w:t>ICMP</w:t>
+        <w:rPr>
+          <w:rFonts w:asciiTheme="majorBidi" w:hAnsiTheme="majorBidi" w:cstheme="majorBidi"/>
+        </w:rPr>
+        <w:t>messages.ICMP</w:t>
       </w:r>
       <w:proofErr w:type="spellEnd"/>
       <w:proofErr w:type="gramEnd"/>
       <w:r>
+        <w:rPr>
+          <w:rFonts w:asciiTheme="majorBidi" w:hAnsiTheme="majorBidi" w:cstheme="majorBidi"/>
+        </w:rPr>
         <w:t xml:space="preserve"> doesn't need port numbers because it's not meant for application communication.</w:t>
       </w:r>
     </w:p>
-    <w:p/>
-    <w:p/>
-    <w:p/>
-    <w:p/>
-    <w:p/>
-    <w:p>
-      <w:r>
+    <w:p>
+      <w:pPr>
+        <w:rPr>
+          <w:rFonts w:asciiTheme="majorBidi" w:hAnsiTheme="majorBidi" w:cstheme="majorBidi"/>
+        </w:rPr>
+      </w:pPr>
+    </w:p>
+    <w:p>
+      <w:pPr>
+        <w:rPr>
+          <w:rFonts w:asciiTheme="majorBidi" w:hAnsiTheme="majorBidi" w:cstheme="majorBidi"/>
+        </w:rPr>
+      </w:pPr>
+    </w:p>
+    <w:p>
+      <w:pPr>
+        <w:rPr>
+          <w:rFonts w:asciiTheme="majorBidi" w:hAnsiTheme="majorBidi" w:cstheme="majorBidi"/>
+        </w:rPr>
+      </w:pPr>
+    </w:p>
+    <w:p>
+      <w:pPr>
+        <w:rPr>
+          <w:rFonts w:asciiTheme="majorBidi" w:hAnsiTheme="majorBidi" w:cstheme="majorBidi"/>
+        </w:rPr>
+      </w:pPr>
+    </w:p>
+    <w:p>
+      <w:pPr>
+        <w:rPr>
+          <w:rFonts w:asciiTheme="majorBidi" w:hAnsiTheme="majorBidi" w:cstheme="majorBidi"/>
+        </w:rPr>
+      </w:pPr>
+    </w:p>
+    <w:p>
+      <w:pPr>
+        <w:rPr>
+          <w:rFonts w:asciiTheme="majorBidi" w:hAnsiTheme="majorBidi" w:cstheme="majorBidi"/>
+          <w:b/>
+          <w:bCs/>
+          <w:sz w:val="32"/>
+          <w:szCs w:val="32"/>
+        </w:rPr>
+      </w:pPr>
+      <w:r>
+        <w:rPr>
+          <w:rFonts w:asciiTheme="majorBidi" w:hAnsiTheme="majorBidi" w:cstheme="majorBidi"/>
+          <w:b/>
+          <w:bCs/>
+          <w:sz w:val="32"/>
+          <w:szCs w:val="32"/>
+        </w:rPr>
         <w:t>Q7:</w:t>
       </w:r>
     </w:p>
     <w:p>
-      <w:r>
+      <w:pPr>
+        <w:rPr>
+          <w:rFonts w:asciiTheme="majorBidi" w:hAnsiTheme="majorBidi" w:cstheme="majorBidi"/>
+        </w:rPr>
+      </w:pPr>
+      <w:r>
+        <w:rPr>
+          <w:rFonts w:asciiTheme="majorBidi" w:hAnsiTheme="majorBidi" w:cstheme="majorBidi"/>
+        </w:rPr>
         <w:t xml:space="preserve">An </w:t>
       </w:r>
       <w:r>
         <w:rPr>
           <w:rStyle w:val="Strong"/>
+          <w:rFonts w:asciiTheme="majorBidi" w:hAnsiTheme="majorBidi" w:cstheme="majorBidi"/>
         </w:rPr>
         <w:t>ICMP Echo Request</w:t>
       </w:r>
       <w:r>
+        <w:rPr>
+          <w:rFonts w:asciiTheme="majorBidi" w:hAnsiTheme="majorBidi" w:cstheme="majorBidi"/>
+        </w:rPr>
         <w:t xml:space="preserve"> has a </w:t>
       </w:r>
       <w:r>
         <w:rPr>
           <w:rStyle w:val="Strong"/>
+          <w:rFonts w:asciiTheme="majorBidi" w:hAnsiTheme="majorBidi" w:cstheme="majorBidi"/>
         </w:rPr>
         <w:t>Type</w:t>
       </w:r>
       <w:r>
+        <w:rPr>
+          <w:rFonts w:asciiTheme="majorBidi" w:hAnsiTheme="majorBidi" w:cstheme="majorBidi"/>
+        </w:rPr>
         <w:t xml:space="preserve"> value of </w:t>
       </w:r>
       <w:r>
         <w:rPr>
           <w:rStyle w:val="Strong"/>
+          <w:rFonts w:asciiTheme="majorBidi" w:hAnsiTheme="majorBidi" w:cstheme="majorBidi"/>
         </w:rPr>
         <w:t>8</w:t>
       </w:r>
       <w:r>
+        <w:rPr>
+          <w:rFonts w:asciiTheme="majorBidi" w:hAnsiTheme="majorBidi" w:cstheme="majorBidi"/>
+        </w:rPr>
         <w:t xml:space="preserve">, while an </w:t>
       </w:r>
       <w:r>
         <w:rPr>
           <w:rStyle w:val="Strong"/>
+          <w:rFonts w:asciiTheme="majorBidi" w:hAnsiTheme="majorBidi" w:cstheme="majorBidi"/>
         </w:rPr>
         <w:t>ICMP Echo Reply</w:t>
       </w:r>
       <w:r>
+        <w:rPr>
+          <w:rFonts w:asciiTheme="majorBidi" w:hAnsiTheme="majorBidi" w:cstheme="majorBidi"/>
+        </w:rPr>
         <w:t xml:space="preserve"> has a </w:t>
       </w:r>
       <w:r>
         <w:rPr>
           <w:rStyle w:val="Strong"/>
+          <w:rFonts w:asciiTheme="majorBidi" w:hAnsiTheme="majorBidi" w:cstheme="majorBidi"/>
         </w:rPr>
         <w:t>Type</w:t>
       </w:r>
       <w:r>
+        <w:rPr>
+          <w:rFonts w:asciiTheme="majorBidi" w:hAnsiTheme="majorBidi" w:cstheme="majorBidi"/>
+        </w:rPr>
         <w:t xml:space="preserve"> value of </w:t>
       </w:r>
       <w:r>
         <w:rPr>
           <w:rStyle w:val="Strong"/>
+          <w:rFonts w:asciiTheme="majorBidi" w:hAnsiTheme="majorBidi" w:cstheme="majorBidi"/>
         </w:rPr>
         <w:t>0</w:t>
       </w:r>
       <w:r>
+        <w:rPr>
+          <w:rFonts w:asciiTheme="majorBidi" w:hAnsiTheme="majorBidi" w:cstheme="majorBidi"/>
+        </w:rPr>
         <w:t>.</w:t>
       </w:r>
     </w:p>
     <w:p>
-      <w:r>
-        <w:rPr>
+      <w:pPr>
+        <w:rPr>
+          <w:rFonts w:asciiTheme="majorBidi" w:hAnsiTheme="majorBidi" w:cstheme="majorBidi"/>
+        </w:rPr>
+      </w:pPr>
+      <w:r>
+        <w:rPr>
+          <w:rFonts w:asciiTheme="majorBidi" w:hAnsiTheme="majorBidi" w:cstheme="majorBidi"/>
           <w:noProof/>
         </w:rPr>
         <w:drawing>
@@ -756,7 +2319,7 @@
                     </pic:cNvPicPr>
                   </pic:nvPicPr>
                   <pic:blipFill>
-                    <a:blip r:embed="rId10" cstate="print">
+                    <a:blip r:embed="rId11" cstate="print">
                       <a:extLst>
                         <a:ext uri="{28A0092B-C50C-407E-A947-70E740481C1C}">
                           <a14:useLocalDpi xmlns:a14="http://schemas.microsoft.com/office/drawing/2010/main" val="0"/>
@@ -788,22 +2351,78 @@
         </w:drawing>
       </w:r>
     </w:p>
-    <w:p/>
-    <w:p/>
-    <w:p/>
-    <w:p/>
-    <w:p/>
-    <w:p/>
-    <w:p/>
-    <w:p/>
+    <w:p>
+      <w:pPr>
+        <w:rPr>
+          <w:rFonts w:asciiTheme="majorBidi" w:hAnsiTheme="majorBidi" w:cstheme="majorBidi"/>
+        </w:rPr>
+      </w:pPr>
+    </w:p>
+    <w:p>
+      <w:pPr>
+        <w:rPr>
+          <w:rFonts w:asciiTheme="majorBidi" w:hAnsiTheme="majorBidi" w:cstheme="majorBidi"/>
+        </w:rPr>
+      </w:pPr>
+    </w:p>
+    <w:p>
+      <w:pPr>
+        <w:rPr>
+          <w:rFonts w:asciiTheme="majorBidi" w:hAnsiTheme="majorBidi" w:cstheme="majorBidi"/>
+        </w:rPr>
+      </w:pPr>
+    </w:p>
+    <w:p>
+      <w:pPr>
+        <w:rPr>
+          <w:rFonts w:asciiTheme="majorBidi" w:hAnsiTheme="majorBidi" w:cstheme="majorBidi"/>
+        </w:rPr>
+      </w:pPr>
+    </w:p>
+    <w:p>
+      <w:pPr>
+        <w:rPr>
+          <w:rFonts w:asciiTheme="majorBidi" w:hAnsiTheme="majorBidi" w:cstheme="majorBidi"/>
+        </w:rPr>
+      </w:pPr>
+    </w:p>
+    <w:p>
+      <w:pPr>
+        <w:rPr>
+          <w:rFonts w:asciiTheme="majorBidi" w:hAnsiTheme="majorBidi" w:cstheme="majorBidi"/>
+        </w:rPr>
+      </w:pPr>
+    </w:p>
     <w:p>
       <w:pPr>
         <w:pStyle w:val="Heading3"/>
-      </w:pPr>
-      <w:r>
+        <w:rPr>
+          <w:rFonts w:asciiTheme="majorBidi" w:hAnsiTheme="majorBidi" w:cstheme="majorBidi"/>
+          <w:sz w:val="32"/>
+          <w:szCs w:val="32"/>
+        </w:rPr>
+      </w:pPr>
+      <w:r>
+        <w:rPr>
+          <w:rFonts w:asciiTheme="majorBidi" w:hAnsiTheme="majorBidi" w:cstheme="majorBidi"/>
+          <w:sz w:val="32"/>
+          <w:szCs w:val="32"/>
+        </w:rPr>
+        <w:lastRenderedPageBreak/>
         <w:t>8:</w:t>
       </w:r>
-      <w:r>
+    </w:p>
+    <w:p>
+      <w:pPr>
+        <w:pStyle w:val="Heading3"/>
+        <w:rPr>
+          <w:rFonts w:asciiTheme="majorBidi" w:hAnsiTheme="majorBidi" w:cstheme="majorBidi"/>
+        </w:rPr>
+      </w:pPr>
+      <w:r>
+        <w:rPr>
+          <w:rFonts w:asciiTheme="majorBidi" w:hAnsiTheme="majorBidi" w:cstheme="majorBidi"/>
+        </w:rPr>
         <w:t xml:space="preserve"> ICMP Echo Request Packet Details</w:t>
       </w:r>
     </w:p>
@@ -815,14 +2434,14 @@
         </w:numPr>
         <w:spacing w:before="100" w:beforeAutospacing="1" w:after="100" w:afterAutospacing="1" w:line="240" w:lineRule="auto"/>
         <w:rPr>
-          <w:rFonts w:ascii="Times New Roman" w:eastAsia="Times New Roman" w:hAnsi="Times New Roman" w:cs="Times New Roman"/>
-          <w:sz w:val="24"/>
-          <w:szCs w:val="24"/>
-        </w:rPr>
-      </w:pPr>
-      <w:r>
-        <w:rPr>
-          <w:rFonts w:ascii="Times New Roman" w:eastAsia="Times New Roman" w:hAnsi="Times New Roman" w:cs="Times New Roman"/>
+          <w:rFonts w:asciiTheme="majorBidi" w:eastAsia="Times New Roman" w:hAnsiTheme="majorBidi" w:cstheme="majorBidi"/>
+          <w:sz w:val="24"/>
+          <w:szCs w:val="24"/>
+        </w:rPr>
+      </w:pPr>
+      <w:r>
+        <w:rPr>
+          <w:rFonts w:asciiTheme="majorBidi" w:eastAsia="Times New Roman" w:hAnsiTheme="majorBidi" w:cstheme="majorBidi"/>
           <w:b/>
           <w:bCs/>
           <w:sz w:val="24"/>
@@ -832,7 +2451,7 @@
       </w:r>
       <w:r>
         <w:rPr>
-          <w:rFonts w:ascii="Times New Roman" w:eastAsia="Times New Roman" w:hAnsi="Times New Roman" w:cs="Times New Roman"/>
+          <w:rFonts w:asciiTheme="majorBidi" w:eastAsia="Times New Roman" w:hAnsiTheme="majorBidi" w:cstheme="majorBidi"/>
           <w:sz w:val="24"/>
           <w:szCs w:val="24"/>
         </w:rPr>
@@ -840,7 +2459,7 @@
       </w:r>
       <w:r>
         <w:rPr>
-          <w:rFonts w:ascii="Times New Roman" w:eastAsia="Times New Roman" w:hAnsi="Times New Roman" w:cs="Times New Roman"/>
+          <w:rFonts w:asciiTheme="majorBidi" w:eastAsia="Times New Roman" w:hAnsiTheme="majorBidi" w:cstheme="majorBidi"/>
           <w:b/>
           <w:bCs/>
           <w:sz w:val="24"/>
@@ -850,7 +2469,7 @@
       </w:r>
       <w:r>
         <w:rPr>
-          <w:rFonts w:ascii="Times New Roman" w:eastAsia="Times New Roman" w:hAnsi="Times New Roman" w:cs="Times New Roman"/>
+          <w:rFonts w:asciiTheme="majorBidi" w:eastAsia="Times New Roman" w:hAnsiTheme="majorBidi" w:cstheme="majorBidi"/>
           <w:sz w:val="24"/>
           <w:szCs w:val="24"/>
         </w:rPr>
@@ -865,14 +2484,14 @@
         </w:numPr>
         <w:spacing w:before="100" w:beforeAutospacing="1" w:after="100" w:afterAutospacing="1" w:line="240" w:lineRule="auto"/>
         <w:rPr>
-          <w:rFonts w:ascii="Times New Roman" w:eastAsia="Times New Roman" w:hAnsi="Times New Roman" w:cs="Times New Roman"/>
-          <w:sz w:val="24"/>
-          <w:szCs w:val="24"/>
-        </w:rPr>
-      </w:pPr>
-      <w:r>
-        <w:rPr>
-          <w:rFonts w:ascii="Times New Roman" w:eastAsia="Times New Roman" w:hAnsi="Times New Roman" w:cs="Times New Roman"/>
+          <w:rFonts w:asciiTheme="majorBidi" w:eastAsia="Times New Roman" w:hAnsiTheme="majorBidi" w:cstheme="majorBidi"/>
+          <w:sz w:val="24"/>
+          <w:szCs w:val="24"/>
+        </w:rPr>
+      </w:pPr>
+      <w:r>
+        <w:rPr>
+          <w:rFonts w:asciiTheme="majorBidi" w:eastAsia="Times New Roman" w:hAnsiTheme="majorBidi" w:cstheme="majorBidi"/>
           <w:b/>
           <w:bCs/>
           <w:sz w:val="24"/>
@@ -882,7 +2501,7 @@
       </w:r>
       <w:r>
         <w:rPr>
-          <w:rFonts w:ascii="Times New Roman" w:eastAsia="Times New Roman" w:hAnsi="Times New Roman" w:cs="Times New Roman"/>
+          <w:rFonts w:asciiTheme="majorBidi" w:eastAsia="Times New Roman" w:hAnsiTheme="majorBidi" w:cstheme="majorBidi"/>
           <w:sz w:val="24"/>
           <w:szCs w:val="24"/>
         </w:rPr>
@@ -890,7 +2509,7 @@
       </w:r>
       <w:r>
         <w:rPr>
-          <w:rFonts w:ascii="Times New Roman" w:eastAsia="Times New Roman" w:hAnsi="Times New Roman" w:cs="Times New Roman"/>
+          <w:rFonts w:asciiTheme="majorBidi" w:eastAsia="Times New Roman" w:hAnsiTheme="majorBidi" w:cstheme="majorBidi"/>
           <w:b/>
           <w:bCs/>
           <w:sz w:val="24"/>
@@ -904,7 +2523,7 @@
         <w:spacing w:before="100" w:beforeAutospacing="1" w:after="100" w:afterAutospacing="1" w:line="240" w:lineRule="auto"/>
         <w:outlineLvl w:val="2"/>
         <w:rPr>
-          <w:rFonts w:ascii="Times New Roman" w:eastAsia="Times New Roman" w:hAnsi="Times New Roman" w:cs="Times New Roman"/>
+          <w:rFonts w:asciiTheme="majorBidi" w:eastAsia="Times New Roman" w:hAnsiTheme="majorBidi" w:cstheme="majorBidi"/>
           <w:b/>
           <w:bCs/>
           <w:sz w:val="27"/>
@@ -913,7 +2532,7 @@
       </w:pPr>
       <w:r>
         <w:rPr>
-          <w:rFonts w:ascii="Times New Roman" w:eastAsia="Times New Roman" w:hAnsi="Times New Roman" w:cs="Times New Roman"/>
+          <w:rFonts w:asciiTheme="majorBidi" w:eastAsia="Times New Roman" w:hAnsiTheme="majorBidi" w:cstheme="majorBidi"/>
           <w:b/>
           <w:bCs/>
           <w:sz w:val="27"/>
@@ -927,7 +2546,7 @@
         <w:spacing w:before="100" w:beforeAutospacing="1" w:after="100" w:afterAutospacing="1" w:line="240" w:lineRule="auto"/>
         <w:outlineLvl w:val="2"/>
         <w:rPr>
-          <w:rFonts w:ascii="Times New Roman" w:eastAsia="Times New Roman" w:hAnsi="Times New Roman" w:cs="Times New Roman"/>
+          <w:rFonts w:asciiTheme="majorBidi" w:eastAsia="Times New Roman" w:hAnsiTheme="majorBidi" w:cstheme="majorBidi"/>
           <w:b/>
           <w:bCs/>
           <w:sz w:val="27"/>
@@ -936,7 +2555,7 @@
       </w:pPr>
       <w:r>
         <w:rPr>
-          <w:rFonts w:ascii="Times New Roman" w:eastAsia="Times New Roman" w:hAnsi="Times New Roman" w:cs="Times New Roman"/>
+          <w:rFonts w:asciiTheme="majorBidi" w:eastAsia="Times New Roman" w:hAnsiTheme="majorBidi" w:cstheme="majorBidi"/>
           <w:b/>
           <w:bCs/>
           <w:sz w:val="24"/>
@@ -946,7 +2565,7 @@
       </w:r>
       <w:r>
         <w:rPr>
-          <w:rFonts w:ascii="Times New Roman" w:eastAsia="Times New Roman" w:hAnsi="Times New Roman" w:cs="Times New Roman"/>
+          <w:rFonts w:asciiTheme="majorBidi" w:eastAsia="Times New Roman" w:hAnsiTheme="majorBidi" w:cstheme="majorBidi"/>
           <w:sz w:val="24"/>
           <w:szCs w:val="24"/>
         </w:rPr>
@@ -961,14 +2580,14 @@
         </w:numPr>
         <w:spacing w:before="100" w:beforeAutospacing="1" w:after="100" w:afterAutospacing="1" w:line="240" w:lineRule="auto"/>
         <w:rPr>
-          <w:rFonts w:ascii="Times New Roman" w:eastAsia="Times New Roman" w:hAnsi="Times New Roman" w:cs="Times New Roman"/>
-          <w:sz w:val="24"/>
-          <w:szCs w:val="24"/>
-        </w:rPr>
-      </w:pPr>
-      <w:r>
-        <w:rPr>
-          <w:rFonts w:ascii="Times New Roman" w:eastAsia="Times New Roman" w:hAnsi="Times New Roman" w:cs="Times New Roman"/>
+          <w:rFonts w:asciiTheme="majorBidi" w:eastAsia="Times New Roman" w:hAnsiTheme="majorBidi" w:cstheme="majorBidi"/>
+          <w:sz w:val="24"/>
+          <w:szCs w:val="24"/>
+        </w:rPr>
+      </w:pPr>
+      <w:r>
+        <w:rPr>
+          <w:rFonts w:asciiTheme="majorBidi" w:eastAsia="Times New Roman" w:hAnsiTheme="majorBidi" w:cstheme="majorBidi"/>
           <w:b/>
           <w:bCs/>
           <w:sz w:val="24"/>
@@ -978,7 +2597,7 @@
       </w:r>
       <w:r>
         <w:rPr>
-          <w:rFonts w:ascii="Times New Roman" w:eastAsia="Times New Roman" w:hAnsi="Times New Roman" w:cs="Times New Roman"/>
+          <w:rFonts w:asciiTheme="majorBidi" w:eastAsia="Times New Roman" w:hAnsiTheme="majorBidi" w:cstheme="majorBidi"/>
           <w:sz w:val="24"/>
           <w:szCs w:val="24"/>
         </w:rPr>
@@ -986,7 +2605,7 @@
       </w:r>
       <w:r>
         <w:rPr>
-          <w:rFonts w:ascii="Courier New" w:eastAsia="Times New Roman" w:hAnsi="Courier New" w:cs="Courier New"/>
+          <w:rFonts w:asciiTheme="majorBidi" w:eastAsia="Times New Roman" w:hAnsiTheme="majorBidi" w:cstheme="majorBidi"/>
           <w:sz w:val="20"/>
           <w:szCs w:val="20"/>
         </w:rPr>
@@ -1001,14 +2620,14 @@
         </w:numPr>
         <w:spacing w:before="100" w:beforeAutospacing="1" w:after="100" w:afterAutospacing="1" w:line="240" w:lineRule="auto"/>
         <w:rPr>
-          <w:rFonts w:ascii="Times New Roman" w:eastAsia="Times New Roman" w:hAnsi="Times New Roman" w:cs="Times New Roman"/>
-          <w:sz w:val="24"/>
-          <w:szCs w:val="24"/>
-        </w:rPr>
-      </w:pPr>
-      <w:r>
-        <w:rPr>
-          <w:rFonts w:ascii="Times New Roman" w:eastAsia="Times New Roman" w:hAnsi="Times New Roman" w:cs="Times New Roman"/>
+          <w:rFonts w:asciiTheme="majorBidi" w:eastAsia="Times New Roman" w:hAnsiTheme="majorBidi" w:cstheme="majorBidi"/>
+          <w:sz w:val="24"/>
+          <w:szCs w:val="24"/>
+        </w:rPr>
+      </w:pPr>
+      <w:r>
+        <w:rPr>
+          <w:rFonts w:asciiTheme="majorBidi" w:eastAsia="Times New Roman" w:hAnsiTheme="majorBidi" w:cstheme="majorBidi"/>
           <w:b/>
           <w:bCs/>
           <w:sz w:val="24"/>
@@ -1018,7 +2637,7 @@
       </w:r>
       <w:r>
         <w:rPr>
-          <w:rFonts w:ascii="Times New Roman" w:eastAsia="Times New Roman" w:hAnsi="Times New Roman" w:cs="Times New Roman"/>
+          <w:rFonts w:asciiTheme="majorBidi" w:eastAsia="Times New Roman" w:hAnsiTheme="majorBidi" w:cstheme="majorBidi"/>
           <w:sz w:val="24"/>
           <w:szCs w:val="24"/>
         </w:rPr>
@@ -1033,14 +2652,14 @@
         </w:numPr>
         <w:spacing w:before="100" w:beforeAutospacing="1" w:after="100" w:afterAutospacing="1" w:line="240" w:lineRule="auto"/>
         <w:rPr>
-          <w:rFonts w:ascii="Times New Roman" w:eastAsia="Times New Roman" w:hAnsi="Times New Roman" w:cs="Times New Roman"/>
-          <w:sz w:val="24"/>
-          <w:szCs w:val="24"/>
-        </w:rPr>
-      </w:pPr>
-      <w:r>
-        <w:rPr>
-          <w:rFonts w:ascii="Times New Roman" w:eastAsia="Times New Roman" w:hAnsi="Times New Roman" w:cs="Times New Roman"/>
+          <w:rFonts w:asciiTheme="majorBidi" w:eastAsia="Times New Roman" w:hAnsiTheme="majorBidi" w:cstheme="majorBidi"/>
+          <w:sz w:val="24"/>
+          <w:szCs w:val="24"/>
+        </w:rPr>
+      </w:pPr>
+      <w:r>
+        <w:rPr>
+          <w:rFonts w:asciiTheme="majorBidi" w:eastAsia="Times New Roman" w:hAnsiTheme="majorBidi" w:cstheme="majorBidi"/>
           <w:b/>
           <w:bCs/>
           <w:sz w:val="24"/>
@@ -1050,7 +2669,7 @@
       </w:r>
       <w:r>
         <w:rPr>
-          <w:rFonts w:ascii="Times New Roman" w:eastAsia="Times New Roman" w:hAnsi="Times New Roman" w:cs="Times New Roman"/>
+          <w:rFonts w:asciiTheme="majorBidi" w:eastAsia="Times New Roman" w:hAnsiTheme="majorBidi" w:cstheme="majorBidi"/>
           <w:sz w:val="24"/>
           <w:szCs w:val="24"/>
         </w:rPr>
@@ -1058,7 +2677,7 @@
       </w:r>
       <w:r>
         <w:rPr>
-          <w:rFonts w:ascii="Times New Roman" w:eastAsia="Times New Roman" w:hAnsi="Times New Roman" w:cs="Times New Roman"/>
+          <w:rFonts w:asciiTheme="majorBidi" w:eastAsia="Times New Roman" w:hAnsiTheme="majorBidi" w:cstheme="majorBidi"/>
           <w:b/>
           <w:bCs/>
           <w:sz w:val="24"/>
@@ -1075,14 +2694,14 @@
         </w:numPr>
         <w:spacing w:before="100" w:beforeAutospacing="1" w:after="100" w:afterAutospacing="1" w:line="240" w:lineRule="auto"/>
         <w:rPr>
-          <w:rFonts w:ascii="Times New Roman" w:eastAsia="Times New Roman" w:hAnsi="Times New Roman" w:cs="Times New Roman"/>
-          <w:sz w:val="24"/>
-          <w:szCs w:val="24"/>
-        </w:rPr>
-      </w:pPr>
-      <w:r>
-        <w:rPr>
-          <w:rFonts w:ascii="Times New Roman" w:eastAsia="Times New Roman" w:hAnsi="Times New Roman" w:cs="Times New Roman"/>
+          <w:rFonts w:asciiTheme="majorBidi" w:eastAsia="Times New Roman" w:hAnsiTheme="majorBidi" w:cstheme="majorBidi"/>
+          <w:sz w:val="24"/>
+          <w:szCs w:val="24"/>
+        </w:rPr>
+      </w:pPr>
+      <w:r>
+        <w:rPr>
+          <w:rFonts w:asciiTheme="majorBidi" w:eastAsia="Times New Roman" w:hAnsiTheme="majorBidi" w:cstheme="majorBidi"/>
           <w:b/>
           <w:bCs/>
           <w:sz w:val="24"/>
@@ -1092,7 +2711,7 @@
       </w:r>
       <w:r>
         <w:rPr>
-          <w:rFonts w:ascii="Times New Roman" w:eastAsia="Times New Roman" w:hAnsi="Times New Roman" w:cs="Times New Roman"/>
+          <w:rFonts w:asciiTheme="majorBidi" w:eastAsia="Times New Roman" w:hAnsiTheme="majorBidi" w:cstheme="majorBidi"/>
           <w:sz w:val="24"/>
           <w:szCs w:val="24"/>
         </w:rPr>
@@ -1107,14 +2726,14 @@
         </w:numPr>
         <w:spacing w:before="100" w:beforeAutospacing="1" w:after="100" w:afterAutospacing="1" w:line="240" w:lineRule="auto"/>
         <w:rPr>
-          <w:rFonts w:ascii="Times New Roman" w:eastAsia="Times New Roman" w:hAnsi="Times New Roman" w:cs="Times New Roman"/>
-          <w:sz w:val="24"/>
-          <w:szCs w:val="24"/>
-        </w:rPr>
-      </w:pPr>
-      <w:r>
-        <w:rPr>
-          <w:rFonts w:ascii="Times New Roman" w:eastAsia="Times New Roman" w:hAnsi="Times New Roman" w:cs="Times New Roman"/>
+          <w:rFonts w:asciiTheme="majorBidi" w:eastAsia="Times New Roman" w:hAnsiTheme="majorBidi" w:cstheme="majorBidi"/>
+          <w:sz w:val="24"/>
+          <w:szCs w:val="24"/>
+        </w:rPr>
+      </w:pPr>
+      <w:r>
+        <w:rPr>
+          <w:rFonts w:asciiTheme="majorBidi" w:eastAsia="Times New Roman" w:hAnsiTheme="majorBidi" w:cstheme="majorBidi"/>
           <w:b/>
           <w:bCs/>
           <w:sz w:val="24"/>
@@ -1124,7 +2743,7 @@
       </w:r>
       <w:r>
         <w:rPr>
-          <w:rFonts w:ascii="Times New Roman" w:eastAsia="Times New Roman" w:hAnsi="Times New Roman" w:cs="Times New Roman"/>
+          <w:rFonts w:asciiTheme="majorBidi" w:eastAsia="Times New Roman" w:hAnsiTheme="majorBidi" w:cstheme="majorBidi"/>
           <w:sz w:val="24"/>
           <w:szCs w:val="24"/>
         </w:rPr>
@@ -1132,7 +2751,7 @@
       </w:r>
       <w:r>
         <w:rPr>
-          <w:rFonts w:ascii="Courier New" w:eastAsia="Times New Roman" w:hAnsi="Courier New" w:cs="Courier New"/>
+          <w:rFonts w:asciiTheme="majorBidi" w:eastAsia="Times New Roman" w:hAnsiTheme="majorBidi" w:cstheme="majorBidi"/>
           <w:sz w:val="20"/>
           <w:szCs w:val="20"/>
         </w:rPr>
@@ -1140,7 +2759,7 @@
       </w:r>
       <w:r>
         <w:rPr>
-          <w:rFonts w:ascii="Times New Roman" w:eastAsia="Times New Roman" w:hAnsi="Times New Roman" w:cs="Times New Roman"/>
+          <w:rFonts w:asciiTheme="majorBidi" w:eastAsia="Times New Roman" w:hAnsiTheme="majorBidi" w:cstheme="majorBidi"/>
           <w:sz w:val="24"/>
           <w:szCs w:val="24"/>
         </w:rPr>
@@ -1155,14 +2774,14 @@
         </w:numPr>
         <w:spacing w:before="100" w:beforeAutospacing="1" w:after="100" w:afterAutospacing="1" w:line="240" w:lineRule="auto"/>
         <w:rPr>
-          <w:rFonts w:ascii="Times New Roman" w:eastAsia="Times New Roman" w:hAnsi="Times New Roman" w:cs="Times New Roman"/>
-          <w:sz w:val="24"/>
-          <w:szCs w:val="24"/>
-        </w:rPr>
-      </w:pPr>
-      <w:r>
-        <w:rPr>
-          <w:rFonts w:ascii="Times New Roman" w:eastAsia="Times New Roman" w:hAnsi="Times New Roman" w:cs="Times New Roman"/>
+          <w:rFonts w:asciiTheme="majorBidi" w:eastAsia="Times New Roman" w:hAnsiTheme="majorBidi" w:cstheme="majorBidi"/>
+          <w:sz w:val="24"/>
+          <w:szCs w:val="24"/>
+        </w:rPr>
+      </w:pPr>
+      <w:r>
+        <w:rPr>
+          <w:rFonts w:asciiTheme="majorBidi" w:eastAsia="Times New Roman" w:hAnsiTheme="majorBidi" w:cstheme="majorBidi"/>
           <w:b/>
           <w:bCs/>
           <w:sz w:val="24"/>
@@ -1172,7 +2791,7 @@
       </w:r>
       <w:r>
         <w:rPr>
-          <w:rFonts w:ascii="Times New Roman" w:eastAsia="Times New Roman" w:hAnsi="Times New Roman" w:cs="Times New Roman"/>
+          <w:rFonts w:asciiTheme="majorBidi" w:eastAsia="Times New Roman" w:hAnsiTheme="majorBidi" w:cstheme="majorBidi"/>
           <w:sz w:val="24"/>
           <w:szCs w:val="24"/>
         </w:rPr>
@@ -1180,7 +2799,7 @@
       </w:r>
       <w:r>
         <w:rPr>
-          <w:rFonts w:ascii="Courier New" w:eastAsia="Times New Roman" w:hAnsi="Courier New" w:cs="Courier New"/>
+          <w:rFonts w:asciiTheme="majorBidi" w:eastAsia="Times New Roman" w:hAnsiTheme="majorBidi" w:cstheme="majorBidi"/>
           <w:sz w:val="20"/>
           <w:szCs w:val="20"/>
         </w:rPr>
@@ -1188,7 +2807,7 @@
       </w:r>
       <w:r>
         <w:rPr>
-          <w:rFonts w:ascii="Times New Roman" w:eastAsia="Times New Roman" w:hAnsi="Times New Roman" w:cs="Times New Roman"/>
+          <w:rFonts w:asciiTheme="majorBidi" w:eastAsia="Times New Roman" w:hAnsiTheme="majorBidi" w:cstheme="majorBidi"/>
           <w:sz w:val="24"/>
           <w:szCs w:val="24"/>
         </w:rPr>
@@ -1203,14 +2822,14 @@
         </w:numPr>
         <w:spacing w:before="100" w:beforeAutospacing="1" w:after="100" w:afterAutospacing="1" w:line="240" w:lineRule="auto"/>
         <w:rPr>
-          <w:rFonts w:ascii="Times New Roman" w:eastAsia="Times New Roman" w:hAnsi="Times New Roman" w:cs="Times New Roman"/>
-          <w:sz w:val="24"/>
-          <w:szCs w:val="24"/>
-        </w:rPr>
-      </w:pPr>
-      <w:r>
-        <w:rPr>
-          <w:rFonts w:ascii="Times New Roman" w:eastAsia="Times New Roman" w:hAnsi="Times New Roman" w:cs="Times New Roman"/>
+          <w:rFonts w:asciiTheme="majorBidi" w:eastAsia="Times New Roman" w:hAnsiTheme="majorBidi" w:cstheme="majorBidi"/>
+          <w:sz w:val="24"/>
+          <w:szCs w:val="24"/>
+        </w:rPr>
+      </w:pPr>
+      <w:r>
+        <w:rPr>
+          <w:rFonts w:asciiTheme="majorBidi" w:eastAsia="Times New Roman" w:hAnsiTheme="majorBidi" w:cstheme="majorBidi"/>
           <w:b/>
           <w:bCs/>
           <w:sz w:val="24"/>
@@ -1220,7 +2839,7 @@
       </w:r>
       <w:r>
         <w:rPr>
-          <w:rFonts w:ascii="Times New Roman" w:eastAsia="Times New Roman" w:hAnsi="Times New Roman" w:cs="Times New Roman"/>
+          <w:rFonts w:asciiTheme="majorBidi" w:eastAsia="Times New Roman" w:hAnsiTheme="majorBidi" w:cstheme="majorBidi"/>
           <w:sz w:val="24"/>
           <w:szCs w:val="24"/>
         </w:rPr>
@@ -1228,7 +2847,7 @@
       </w:r>
       <w:r>
         <w:rPr>
-          <w:rFonts w:ascii="Times New Roman" w:eastAsia="Times New Roman" w:hAnsi="Times New Roman" w:cs="Times New Roman"/>
+          <w:rFonts w:asciiTheme="majorBidi" w:eastAsia="Times New Roman" w:hAnsiTheme="majorBidi" w:cstheme="majorBidi"/>
           <w:b/>
           <w:bCs/>
           <w:sz w:val="24"/>
@@ -1245,14 +2864,14 @@
         </w:numPr>
         <w:spacing w:before="100" w:beforeAutospacing="1" w:after="100" w:afterAutospacing="1" w:line="240" w:lineRule="auto"/>
         <w:rPr>
-          <w:rFonts w:ascii="Times New Roman" w:eastAsia="Times New Roman" w:hAnsi="Times New Roman" w:cs="Times New Roman"/>
-          <w:sz w:val="24"/>
-          <w:szCs w:val="24"/>
-        </w:rPr>
-      </w:pPr>
-      <w:r>
-        <w:rPr>
-          <w:rFonts w:ascii="Times New Roman" w:eastAsia="Times New Roman" w:hAnsi="Times New Roman" w:cs="Times New Roman"/>
+          <w:rFonts w:asciiTheme="majorBidi" w:eastAsia="Times New Roman" w:hAnsiTheme="majorBidi" w:cstheme="majorBidi"/>
+          <w:sz w:val="24"/>
+          <w:szCs w:val="24"/>
+        </w:rPr>
+      </w:pPr>
+      <w:r>
+        <w:rPr>
+          <w:rFonts w:asciiTheme="majorBidi" w:eastAsia="Times New Roman" w:hAnsiTheme="majorBidi" w:cstheme="majorBidi"/>
           <w:b/>
           <w:bCs/>
           <w:sz w:val="24"/>
@@ -1262,7 +2881,7 @@
       </w:r>
       <w:r>
         <w:rPr>
-          <w:rFonts w:ascii="Times New Roman" w:eastAsia="Times New Roman" w:hAnsi="Times New Roman" w:cs="Times New Roman"/>
+          <w:rFonts w:asciiTheme="majorBidi" w:eastAsia="Times New Roman" w:hAnsiTheme="majorBidi" w:cstheme="majorBidi"/>
           <w:sz w:val="24"/>
           <w:szCs w:val="24"/>
         </w:rPr>
@@ -1277,14 +2896,14 @@
         </w:numPr>
         <w:spacing w:before="100" w:beforeAutospacing="1" w:after="100" w:afterAutospacing="1" w:line="240" w:lineRule="auto"/>
         <w:rPr>
-          <w:rFonts w:ascii="Times New Roman" w:eastAsia="Times New Roman" w:hAnsi="Times New Roman" w:cs="Times New Roman"/>
-          <w:sz w:val="24"/>
-          <w:szCs w:val="24"/>
-        </w:rPr>
-      </w:pPr>
-      <w:r>
-        <w:rPr>
-          <w:rFonts w:ascii="Times New Roman" w:eastAsia="Times New Roman" w:hAnsi="Times New Roman" w:cs="Times New Roman"/>
+          <w:rFonts w:asciiTheme="majorBidi" w:eastAsia="Times New Roman" w:hAnsiTheme="majorBidi" w:cstheme="majorBidi"/>
+          <w:sz w:val="24"/>
+          <w:szCs w:val="24"/>
+        </w:rPr>
+      </w:pPr>
+      <w:r>
+        <w:rPr>
+          <w:rFonts w:asciiTheme="majorBidi" w:eastAsia="Times New Roman" w:hAnsiTheme="majorBidi" w:cstheme="majorBidi"/>
           <w:b/>
           <w:bCs/>
           <w:sz w:val="24"/>
@@ -1294,7 +2913,7 @@
       </w:r>
       <w:r>
         <w:rPr>
-          <w:rFonts w:ascii="Times New Roman" w:eastAsia="Times New Roman" w:hAnsi="Times New Roman" w:cs="Times New Roman"/>
+          <w:rFonts w:asciiTheme="majorBidi" w:eastAsia="Times New Roman" w:hAnsiTheme="majorBidi" w:cstheme="majorBidi"/>
           <w:sz w:val="24"/>
           <w:szCs w:val="24"/>
         </w:rPr>
@@ -1302,7 +2921,7 @@
       </w:r>
       <w:r>
         <w:rPr>
-          <w:rFonts w:ascii="Courier New" w:eastAsia="Times New Roman" w:hAnsi="Courier New" w:cs="Courier New"/>
+          <w:rFonts w:asciiTheme="majorBidi" w:eastAsia="Times New Roman" w:hAnsiTheme="majorBidi" w:cstheme="majorBidi"/>
           <w:sz w:val="20"/>
           <w:szCs w:val="20"/>
         </w:rPr>
@@ -1310,7 +2929,7 @@
       </w:r>
       <w:r>
         <w:rPr>
-          <w:rFonts w:ascii="Times New Roman" w:eastAsia="Times New Roman" w:hAnsi="Times New Roman" w:cs="Times New Roman"/>
+          <w:rFonts w:asciiTheme="majorBidi" w:eastAsia="Times New Roman" w:hAnsiTheme="majorBidi" w:cstheme="majorBidi"/>
           <w:sz w:val="24"/>
           <w:szCs w:val="24"/>
         </w:rPr>
@@ -1325,14 +2944,14 @@
         </w:numPr>
         <w:spacing w:before="100" w:beforeAutospacing="1" w:after="100" w:afterAutospacing="1" w:line="240" w:lineRule="auto"/>
         <w:rPr>
-          <w:rFonts w:ascii="Times New Roman" w:eastAsia="Times New Roman" w:hAnsi="Times New Roman" w:cs="Times New Roman"/>
-          <w:sz w:val="24"/>
-          <w:szCs w:val="24"/>
-        </w:rPr>
-      </w:pPr>
-      <w:r>
-        <w:rPr>
-          <w:rFonts w:ascii="Times New Roman" w:eastAsia="Times New Roman" w:hAnsi="Times New Roman" w:cs="Times New Roman"/>
+          <w:rFonts w:asciiTheme="majorBidi" w:eastAsia="Times New Roman" w:hAnsiTheme="majorBidi" w:cstheme="majorBidi"/>
+          <w:sz w:val="24"/>
+          <w:szCs w:val="24"/>
+        </w:rPr>
+      </w:pPr>
+      <w:r>
+        <w:rPr>
+          <w:rFonts w:asciiTheme="majorBidi" w:eastAsia="Times New Roman" w:hAnsiTheme="majorBidi" w:cstheme="majorBidi"/>
           <w:b/>
           <w:bCs/>
           <w:sz w:val="24"/>
@@ -1342,7 +2961,7 @@
       </w:r>
       <w:r>
         <w:rPr>
-          <w:rFonts w:ascii="Times New Roman" w:eastAsia="Times New Roman" w:hAnsi="Times New Roman" w:cs="Times New Roman"/>
+          <w:rFonts w:asciiTheme="majorBidi" w:eastAsia="Times New Roman" w:hAnsiTheme="majorBidi" w:cstheme="majorBidi"/>
           <w:sz w:val="24"/>
           <w:szCs w:val="24"/>
         </w:rPr>
@@ -1350,7 +2969,7 @@
       </w:r>
       <w:r>
         <w:rPr>
-          <w:rFonts w:ascii="Courier New" w:eastAsia="Times New Roman" w:hAnsi="Courier New" w:cs="Courier New"/>
+          <w:rFonts w:asciiTheme="majorBidi" w:eastAsia="Times New Roman" w:hAnsiTheme="majorBidi" w:cstheme="majorBidi"/>
           <w:sz w:val="20"/>
           <w:szCs w:val="20"/>
         </w:rPr>
@@ -1358,7 +2977,7 @@
       </w:r>
       <w:r>
         <w:rPr>
-          <w:rFonts w:ascii="Times New Roman" w:eastAsia="Times New Roman" w:hAnsi="Times New Roman" w:cs="Times New Roman"/>
+          <w:rFonts w:asciiTheme="majorBidi" w:eastAsia="Times New Roman" w:hAnsiTheme="majorBidi" w:cstheme="majorBidi"/>
           <w:sz w:val="24"/>
           <w:szCs w:val="24"/>
         </w:rPr>
@@ -1373,14 +2992,14 @@
         </w:numPr>
         <w:spacing w:before="100" w:beforeAutospacing="1" w:after="100" w:afterAutospacing="1" w:line="240" w:lineRule="auto"/>
         <w:rPr>
-          <w:rFonts w:ascii="Times New Roman" w:eastAsia="Times New Roman" w:hAnsi="Times New Roman" w:cs="Times New Roman"/>
-          <w:sz w:val="24"/>
-          <w:szCs w:val="24"/>
-        </w:rPr>
-      </w:pPr>
-      <w:r>
-        <w:rPr>
-          <w:rFonts w:ascii="Times New Roman" w:eastAsia="Times New Roman" w:hAnsi="Times New Roman" w:cs="Times New Roman"/>
+          <w:rFonts w:asciiTheme="majorBidi" w:eastAsia="Times New Roman" w:hAnsiTheme="majorBidi" w:cstheme="majorBidi"/>
+          <w:sz w:val="24"/>
+          <w:szCs w:val="24"/>
+        </w:rPr>
+      </w:pPr>
+      <w:r>
+        <w:rPr>
+          <w:rFonts w:asciiTheme="majorBidi" w:eastAsia="Times New Roman" w:hAnsiTheme="majorBidi" w:cstheme="majorBidi"/>
           <w:b/>
           <w:bCs/>
           <w:sz w:val="24"/>
@@ -1390,7 +3009,7 @@
       </w:r>
       <w:r>
         <w:rPr>
-          <w:rFonts w:ascii="Times New Roman" w:eastAsia="Times New Roman" w:hAnsi="Times New Roman" w:cs="Times New Roman"/>
+          <w:rFonts w:asciiTheme="majorBidi" w:eastAsia="Times New Roman" w:hAnsiTheme="majorBidi" w:cstheme="majorBidi"/>
           <w:sz w:val="24"/>
           <w:szCs w:val="24"/>
         </w:rPr>
@@ -1398,7 +3017,7 @@
       </w:r>
       <w:r>
         <w:rPr>
-          <w:rFonts w:ascii="Times New Roman" w:eastAsia="Times New Roman" w:hAnsi="Times New Roman" w:cs="Times New Roman"/>
+          <w:rFonts w:asciiTheme="majorBidi" w:eastAsia="Times New Roman" w:hAnsiTheme="majorBidi" w:cstheme="majorBidi"/>
           <w:b/>
           <w:bCs/>
           <w:sz w:val="24"/>
@@ -1412,7 +3031,7 @@
         <w:spacing w:before="100" w:beforeAutospacing="1" w:after="100" w:afterAutospacing="1" w:line="240" w:lineRule="auto"/>
         <w:outlineLvl w:val="2"/>
         <w:rPr>
-          <w:rFonts w:ascii="Times New Roman" w:eastAsia="Times New Roman" w:hAnsi="Times New Roman" w:cs="Times New Roman"/>
+          <w:rFonts w:asciiTheme="majorBidi" w:eastAsia="Times New Roman" w:hAnsiTheme="majorBidi" w:cstheme="majorBidi"/>
           <w:b/>
           <w:bCs/>
           <w:sz w:val="27"/>
@@ -1421,13 +3040,13 @@
       </w:pPr>
       <w:r>
         <w:rPr>
-          <w:rFonts w:ascii="Times New Roman" w:eastAsia="Times New Roman" w:hAnsi="Times New Roman" w:cs="Times New Roman"/>
+          <w:rFonts w:asciiTheme="majorBidi" w:eastAsia="Times New Roman" w:hAnsiTheme="majorBidi" w:cstheme="majorBidi"/>
           <w:b/>
           <w:bCs/>
           <w:sz w:val="27"/>
           <w:szCs w:val="27"/>
         </w:rPr>
-        <w:t>Summary of Field Sizes</w:t>
+        <w:t xml:space="preserve"> Sizes</w:t>
       </w:r>
     </w:p>
     <w:p>
@@ -1438,14 +3057,14 @@
         </w:numPr>
         <w:spacing w:before="100" w:beforeAutospacing="1" w:after="100" w:afterAutospacing="1" w:line="240" w:lineRule="auto"/>
         <w:rPr>
-          <w:rFonts w:ascii="Times New Roman" w:eastAsia="Times New Roman" w:hAnsi="Times New Roman" w:cs="Times New Roman"/>
-          <w:sz w:val="24"/>
-          <w:szCs w:val="24"/>
-        </w:rPr>
-      </w:pPr>
-      <w:r>
-        <w:rPr>
-          <w:rFonts w:ascii="Times New Roman" w:eastAsia="Times New Roman" w:hAnsi="Times New Roman" w:cs="Times New Roman"/>
+          <w:rFonts w:asciiTheme="majorBidi" w:eastAsia="Times New Roman" w:hAnsiTheme="majorBidi" w:cstheme="majorBidi"/>
+          <w:sz w:val="24"/>
+          <w:szCs w:val="24"/>
+        </w:rPr>
+      </w:pPr>
+      <w:r>
+        <w:rPr>
+          <w:rFonts w:asciiTheme="majorBidi" w:eastAsia="Times New Roman" w:hAnsiTheme="majorBidi" w:cstheme="majorBidi"/>
           <w:b/>
           <w:bCs/>
           <w:sz w:val="24"/>
@@ -1455,7 +3074,7 @@
       </w:r>
       <w:r>
         <w:rPr>
-          <w:rFonts w:ascii="Times New Roman" w:eastAsia="Times New Roman" w:hAnsi="Times New Roman" w:cs="Times New Roman"/>
+          <w:rFonts w:asciiTheme="majorBidi" w:eastAsia="Times New Roman" w:hAnsiTheme="majorBidi" w:cstheme="majorBidi"/>
           <w:sz w:val="24"/>
           <w:szCs w:val="24"/>
         </w:rPr>
@@ -1470,14 +3089,14 @@
         </w:numPr>
         <w:spacing w:before="100" w:beforeAutospacing="1" w:after="100" w:afterAutospacing="1" w:line="240" w:lineRule="auto"/>
         <w:rPr>
-          <w:rFonts w:ascii="Times New Roman" w:eastAsia="Times New Roman" w:hAnsi="Times New Roman" w:cs="Times New Roman"/>
-          <w:sz w:val="24"/>
-          <w:szCs w:val="24"/>
-        </w:rPr>
-      </w:pPr>
-      <w:r>
-        <w:rPr>
-          <w:rFonts w:ascii="Times New Roman" w:eastAsia="Times New Roman" w:hAnsi="Times New Roman" w:cs="Times New Roman"/>
+          <w:rFonts w:asciiTheme="majorBidi" w:eastAsia="Times New Roman" w:hAnsiTheme="majorBidi" w:cstheme="majorBidi"/>
+          <w:sz w:val="24"/>
+          <w:szCs w:val="24"/>
+        </w:rPr>
+      </w:pPr>
+      <w:r>
+        <w:rPr>
+          <w:rFonts w:asciiTheme="majorBidi" w:eastAsia="Times New Roman" w:hAnsiTheme="majorBidi" w:cstheme="majorBidi"/>
           <w:b/>
           <w:bCs/>
           <w:sz w:val="24"/>
@@ -1487,7 +3106,7 @@
       </w:r>
       <w:r>
         <w:rPr>
-          <w:rFonts w:ascii="Times New Roman" w:eastAsia="Times New Roman" w:hAnsi="Times New Roman" w:cs="Times New Roman"/>
+          <w:rFonts w:asciiTheme="majorBidi" w:eastAsia="Times New Roman" w:hAnsiTheme="majorBidi" w:cstheme="majorBidi"/>
           <w:sz w:val="24"/>
           <w:szCs w:val="24"/>
         </w:rPr>
@@ -1502,14 +3121,14 @@
         </w:numPr>
         <w:spacing w:before="100" w:beforeAutospacing="1" w:after="100" w:afterAutospacing="1" w:line="240" w:lineRule="auto"/>
         <w:rPr>
-          <w:rFonts w:ascii="Times New Roman" w:eastAsia="Times New Roman" w:hAnsi="Times New Roman" w:cs="Times New Roman"/>
-          <w:sz w:val="24"/>
-          <w:szCs w:val="24"/>
-        </w:rPr>
-      </w:pPr>
-      <w:r>
-        <w:rPr>
-          <w:rFonts w:ascii="Times New Roman" w:eastAsia="Times New Roman" w:hAnsi="Times New Roman" w:cs="Times New Roman"/>
+          <w:rFonts w:asciiTheme="majorBidi" w:eastAsia="Times New Roman" w:hAnsiTheme="majorBidi" w:cstheme="majorBidi"/>
+          <w:sz w:val="24"/>
+          <w:szCs w:val="24"/>
+        </w:rPr>
+      </w:pPr>
+      <w:r>
+        <w:rPr>
+          <w:rFonts w:asciiTheme="majorBidi" w:eastAsia="Times New Roman" w:hAnsiTheme="majorBidi" w:cstheme="majorBidi"/>
           <w:b/>
           <w:bCs/>
           <w:sz w:val="24"/>
@@ -1519,7 +3138,7 @@
       </w:r>
       <w:r>
         <w:rPr>
-          <w:rFonts w:ascii="Times New Roman" w:eastAsia="Times New Roman" w:hAnsi="Times New Roman" w:cs="Times New Roman"/>
+          <w:rFonts w:asciiTheme="majorBidi" w:eastAsia="Times New Roman" w:hAnsiTheme="majorBidi" w:cstheme="majorBidi"/>
           <w:sz w:val="24"/>
           <w:szCs w:val="24"/>
         </w:rPr>
@@ -1527,8 +3146,14 @@
       </w:r>
     </w:p>
     <w:p>
-      <w:r>
-        <w:rPr>
+      <w:pPr>
+        <w:rPr>
+          <w:rFonts w:asciiTheme="majorBidi" w:hAnsiTheme="majorBidi" w:cstheme="majorBidi"/>
+        </w:rPr>
+      </w:pPr>
+      <w:r>
+        <w:rPr>
+          <w:rFonts w:asciiTheme="majorBidi" w:hAnsiTheme="majorBidi" w:cstheme="majorBidi"/>
           <w:noProof/>
         </w:rPr>
         <w:lastRenderedPageBreak/>
@@ -1550,7 +3175,7 @@
                     </pic:cNvPicPr>
                   </pic:nvPicPr>
                   <pic:blipFill>
-                    <a:blip r:embed="rId11" cstate="print">
+                    <a:blip r:embed="rId12" cstate="print">
                       <a:extLst>
                         <a:ext uri="{28A0092B-C50C-407E-A947-70E740481C1C}">
                           <a14:useLocalDpi xmlns:a14="http://schemas.microsoft.com/office/drawing/2010/main" val="0"/>
@@ -1585,14 +3210,103 @@
     <w:p>
       <w:pPr>
         <w:pStyle w:val="Heading3"/>
-      </w:pPr>
-      <w:r>
-        <w:t>9:</w:t>
-      </w:r>
-      <w:r>
-        <w:t xml:space="preserve"> </w:t>
-      </w:r>
-      <w:r>
+        <w:rPr>
+          <w:rFonts w:asciiTheme="majorBidi" w:hAnsiTheme="majorBidi" w:cstheme="majorBidi"/>
+          <w:sz w:val="32"/>
+          <w:szCs w:val="32"/>
+        </w:rPr>
+      </w:pPr>
+    </w:p>
+    <w:p>
+      <w:pPr>
+        <w:pStyle w:val="Heading3"/>
+        <w:rPr>
+          <w:rFonts w:asciiTheme="majorBidi" w:hAnsiTheme="majorBidi" w:cstheme="majorBidi"/>
+          <w:sz w:val="32"/>
+          <w:szCs w:val="32"/>
+        </w:rPr>
+      </w:pPr>
+    </w:p>
+    <w:p>
+      <w:pPr>
+        <w:pStyle w:val="Heading3"/>
+        <w:rPr>
+          <w:rFonts w:asciiTheme="majorBidi" w:hAnsiTheme="majorBidi" w:cstheme="majorBidi"/>
+          <w:sz w:val="32"/>
+          <w:szCs w:val="32"/>
+        </w:rPr>
+      </w:pPr>
+    </w:p>
+    <w:p>
+      <w:pPr>
+        <w:pStyle w:val="Heading3"/>
+        <w:rPr>
+          <w:rFonts w:asciiTheme="majorBidi" w:hAnsiTheme="majorBidi" w:cstheme="majorBidi"/>
+          <w:sz w:val="32"/>
+          <w:szCs w:val="32"/>
+        </w:rPr>
+      </w:pPr>
+    </w:p>
+    <w:p>
+      <w:pPr>
+        <w:pStyle w:val="Heading3"/>
+        <w:rPr>
+          <w:rFonts w:asciiTheme="majorBidi" w:hAnsiTheme="majorBidi" w:cstheme="majorBidi"/>
+          <w:sz w:val="32"/>
+          <w:szCs w:val="32"/>
+        </w:rPr>
+      </w:pPr>
+    </w:p>
+    <w:p>
+      <w:pPr>
+        <w:pStyle w:val="Heading3"/>
+        <w:rPr>
+          <w:rFonts w:asciiTheme="majorBidi" w:hAnsiTheme="majorBidi" w:cstheme="majorBidi"/>
+          <w:sz w:val="32"/>
+          <w:szCs w:val="32"/>
+        </w:rPr>
+      </w:pPr>
+    </w:p>
+    <w:p>
+      <w:pPr>
+        <w:pStyle w:val="Heading3"/>
+        <w:rPr>
+          <w:rFonts w:asciiTheme="majorBidi" w:hAnsiTheme="majorBidi" w:cstheme="majorBidi"/>
+          <w:sz w:val="32"/>
+          <w:szCs w:val="32"/>
+        </w:rPr>
+      </w:pPr>
+    </w:p>
+    <w:p>
+      <w:pPr>
+        <w:pStyle w:val="Heading3"/>
+        <w:rPr>
+          <w:rFonts w:asciiTheme="majorBidi" w:hAnsiTheme="majorBidi" w:cstheme="majorBidi"/>
+          <w:sz w:val="32"/>
+          <w:szCs w:val="32"/>
+        </w:rPr>
+      </w:pPr>
+      <w:r>
+        <w:rPr>
+          <w:rFonts w:asciiTheme="majorBidi" w:hAnsiTheme="majorBidi" w:cstheme="majorBidi"/>
+          <w:sz w:val="32"/>
+          <w:szCs w:val="32"/>
+        </w:rPr>
+        <w:lastRenderedPageBreak/>
+        <w:t xml:space="preserve">9: </w:t>
+      </w:r>
+    </w:p>
+    <w:p>
+      <w:pPr>
+        <w:pStyle w:val="Heading3"/>
+        <w:rPr>
+          <w:rFonts w:asciiTheme="majorBidi" w:hAnsiTheme="majorBidi" w:cstheme="majorBidi"/>
+        </w:rPr>
+      </w:pPr>
+      <w:r>
+        <w:rPr>
+          <w:rFonts w:asciiTheme="majorBidi" w:hAnsiTheme="majorBidi" w:cstheme="majorBidi"/>
+        </w:rPr>
         <w:t>ICMP Echo Reply Packet Details</w:t>
       </w:r>
     </w:p>
@@ -1603,23 +3317,34 @@
           <w:numId w:val="4"/>
         </w:numPr>
         <w:spacing w:before="100" w:beforeAutospacing="1" w:after="100" w:afterAutospacing="1" w:line="240" w:lineRule="auto"/>
+        <w:rPr>
+          <w:rFonts w:asciiTheme="majorBidi" w:hAnsiTheme="majorBidi" w:cstheme="majorBidi"/>
+        </w:rPr>
       </w:pPr>
       <w:r>
         <w:rPr>
           <w:rStyle w:val="Strong"/>
+          <w:rFonts w:asciiTheme="majorBidi" w:hAnsiTheme="majorBidi" w:cstheme="majorBidi"/>
         </w:rPr>
         <w:t>ICMP Type</w:t>
       </w:r>
       <w:r>
+        <w:rPr>
+          <w:rFonts w:asciiTheme="majorBidi" w:hAnsiTheme="majorBidi" w:cstheme="majorBidi"/>
+        </w:rPr>
         <w:t xml:space="preserve">: </w:t>
       </w:r>
       <w:r>
         <w:rPr>
           <w:rStyle w:val="Strong"/>
+          <w:rFonts w:asciiTheme="majorBidi" w:hAnsiTheme="majorBidi" w:cstheme="majorBidi"/>
         </w:rPr>
         <w:t>0</w:t>
       </w:r>
       <w:r>
+        <w:rPr>
+          <w:rFonts w:asciiTheme="majorBidi" w:hAnsiTheme="majorBidi" w:cstheme="majorBidi"/>
+        </w:rPr>
         <w:t xml:space="preserve"> (Echo Reply)</w:t>
       </w:r>
     </w:p>
@@ -1630,19 +3355,27 @@
           <w:numId w:val="4"/>
         </w:numPr>
         <w:spacing w:before="100" w:beforeAutospacing="1" w:after="100" w:afterAutospacing="1" w:line="240" w:lineRule="auto"/>
+        <w:rPr>
+          <w:rFonts w:asciiTheme="majorBidi" w:hAnsiTheme="majorBidi" w:cstheme="majorBidi"/>
+        </w:rPr>
       </w:pPr>
       <w:r>
         <w:rPr>
           <w:rStyle w:val="Strong"/>
+          <w:rFonts w:asciiTheme="majorBidi" w:hAnsiTheme="majorBidi" w:cstheme="majorBidi"/>
         </w:rPr>
         <w:t>ICMP Code</w:t>
       </w:r>
       <w:r>
+        <w:rPr>
+          <w:rFonts w:asciiTheme="majorBidi" w:hAnsiTheme="majorBidi" w:cstheme="majorBidi"/>
+        </w:rPr>
         <w:t xml:space="preserve">: </w:t>
       </w:r>
       <w:r>
         <w:rPr>
           <w:rStyle w:val="Strong"/>
+          <w:rFonts w:asciiTheme="majorBidi" w:hAnsiTheme="majorBidi" w:cstheme="majorBidi"/>
         </w:rPr>
         <w:t>0</w:t>
       </w:r>
@@ -1650,8 +3383,14 @@
     <w:p>
       <w:pPr>
         <w:pStyle w:val="Heading3"/>
-      </w:pPr>
-      <w:r>
+        <w:rPr>
+          <w:rFonts w:asciiTheme="majorBidi" w:hAnsiTheme="majorBidi" w:cstheme="majorBidi"/>
+        </w:rPr>
+      </w:pPr>
+      <w:r>
+        <w:rPr>
+          <w:rFonts w:asciiTheme="majorBidi" w:hAnsiTheme="majorBidi" w:cstheme="majorBidi"/>
+        </w:rPr>
         <w:t>Additional Fields in the ICMP Packet</w:t>
       </w:r>
     </w:p>
@@ -1662,14 +3401,21 @@
           <w:ilvl w:val="0"/>
           <w:numId w:val="5"/>
         </w:numPr>
+        <w:rPr>
+          <w:rFonts w:asciiTheme="majorBidi" w:hAnsiTheme="majorBidi" w:cstheme="majorBidi"/>
+        </w:rPr>
       </w:pPr>
       <w:r>
         <w:rPr>
           <w:rStyle w:val="Strong"/>
+          <w:rFonts w:asciiTheme="majorBidi" w:hAnsiTheme="majorBidi" w:cstheme="majorBidi"/>
         </w:rPr>
         <w:t>Checksum</w:t>
       </w:r>
       <w:r>
+        <w:rPr>
+          <w:rFonts w:asciiTheme="majorBidi" w:hAnsiTheme="majorBidi" w:cstheme="majorBidi"/>
+        </w:rPr>
         <w:t>:</w:t>
       </w:r>
     </w:p>
@@ -1680,20 +3426,27 @@
           <w:numId w:val="5"/>
         </w:numPr>
         <w:spacing w:before="100" w:beforeAutospacing="1" w:after="100" w:afterAutospacing="1" w:line="240" w:lineRule="auto"/>
+        <w:rPr>
+          <w:rFonts w:asciiTheme="majorBidi" w:hAnsiTheme="majorBidi" w:cstheme="majorBidi"/>
+        </w:rPr>
       </w:pPr>
       <w:r>
         <w:rPr>
           <w:rStyle w:val="Strong"/>
+          <w:rFonts w:asciiTheme="majorBidi" w:hAnsiTheme="majorBidi" w:cstheme="majorBidi"/>
         </w:rPr>
         <w:t>Value</w:t>
       </w:r>
       <w:r>
+        <w:rPr>
+          <w:rFonts w:asciiTheme="majorBidi" w:hAnsiTheme="majorBidi" w:cstheme="majorBidi"/>
+        </w:rPr>
         <w:t xml:space="preserve">: </w:t>
       </w:r>
       <w:r>
         <w:rPr>
           <w:rStyle w:val="HTMLCode"/>
-          <w:rFonts w:eastAsiaTheme="minorHAnsi"/>
+          <w:rFonts w:asciiTheme="majorBidi" w:eastAsiaTheme="minorHAnsi" w:hAnsiTheme="majorBidi" w:cstheme="majorBidi"/>
         </w:rPr>
         <w:t>0x5539</w:t>
       </w:r>
@@ -1705,14 +3458,21 @@
           <w:numId w:val="5"/>
         </w:numPr>
         <w:spacing w:before="100" w:beforeAutospacing="1" w:after="100" w:afterAutospacing="1" w:line="240" w:lineRule="auto"/>
+        <w:rPr>
+          <w:rFonts w:asciiTheme="majorBidi" w:hAnsiTheme="majorBidi" w:cstheme="majorBidi"/>
+        </w:rPr>
       </w:pPr>
       <w:r>
         <w:rPr>
           <w:rStyle w:val="Strong"/>
+          <w:rFonts w:asciiTheme="majorBidi" w:hAnsiTheme="majorBidi" w:cstheme="majorBidi"/>
         </w:rPr>
         <w:t>Status</w:t>
       </w:r>
       <w:r>
+        <w:rPr>
+          <w:rFonts w:asciiTheme="majorBidi" w:hAnsiTheme="majorBidi" w:cstheme="majorBidi"/>
+        </w:rPr>
         <w:t>: Good (indicating no errors)</w:t>
       </w:r>
     </w:p>
@@ -1723,19 +3483,27 @@
           <w:numId w:val="5"/>
         </w:numPr>
         <w:spacing w:before="100" w:beforeAutospacing="1" w:after="100" w:afterAutospacing="1" w:line="240" w:lineRule="auto"/>
+        <w:rPr>
+          <w:rFonts w:asciiTheme="majorBidi" w:hAnsiTheme="majorBidi" w:cstheme="majorBidi"/>
+        </w:rPr>
       </w:pPr>
       <w:r>
         <w:rPr>
           <w:rStyle w:val="Strong"/>
+          <w:rFonts w:asciiTheme="majorBidi" w:hAnsiTheme="majorBidi" w:cstheme="majorBidi"/>
         </w:rPr>
         <w:t>Size</w:t>
       </w:r>
       <w:r>
+        <w:rPr>
+          <w:rFonts w:asciiTheme="majorBidi" w:hAnsiTheme="majorBidi" w:cstheme="majorBidi"/>
+        </w:rPr>
         <w:t xml:space="preserve">: </w:t>
       </w:r>
       <w:r>
         <w:rPr>
           <w:rStyle w:val="Strong"/>
+          <w:rFonts w:asciiTheme="majorBidi" w:hAnsiTheme="majorBidi" w:cstheme="majorBidi"/>
         </w:rPr>
         <w:t>2 bytes</w:t>
       </w:r>
@@ -1747,14 +3515,21 @@
           <w:ilvl w:val="0"/>
           <w:numId w:val="5"/>
         </w:numPr>
+        <w:rPr>
+          <w:rFonts w:asciiTheme="majorBidi" w:hAnsiTheme="majorBidi" w:cstheme="majorBidi"/>
+        </w:rPr>
       </w:pPr>
       <w:r>
         <w:rPr>
           <w:rStyle w:val="Strong"/>
+          <w:rFonts w:asciiTheme="majorBidi" w:hAnsiTheme="majorBidi" w:cstheme="majorBidi"/>
         </w:rPr>
         <w:t>Identifier</w:t>
       </w:r>
       <w:r>
+        <w:rPr>
+          <w:rFonts w:asciiTheme="majorBidi" w:hAnsiTheme="majorBidi" w:cstheme="majorBidi"/>
+        </w:rPr>
         <w:t>:</w:t>
       </w:r>
     </w:p>
@@ -1765,24 +3540,34 @@
           <w:numId w:val="5"/>
         </w:numPr>
         <w:spacing w:before="100" w:beforeAutospacing="1" w:after="100" w:afterAutospacing="1" w:line="240" w:lineRule="auto"/>
+        <w:rPr>
+          <w:rFonts w:asciiTheme="majorBidi" w:hAnsiTheme="majorBidi" w:cstheme="majorBidi"/>
+        </w:rPr>
       </w:pPr>
       <w:r>
         <w:rPr>
           <w:rStyle w:val="Strong"/>
+          <w:rFonts w:asciiTheme="majorBidi" w:hAnsiTheme="majorBidi" w:cstheme="majorBidi"/>
         </w:rPr>
         <w:t>Big Endian (BE)</w:t>
       </w:r>
       <w:r>
+        <w:rPr>
+          <w:rFonts w:asciiTheme="majorBidi" w:hAnsiTheme="majorBidi" w:cstheme="majorBidi"/>
+        </w:rPr>
         <w:t xml:space="preserve">: </w:t>
       </w:r>
       <w:r>
         <w:rPr>
           <w:rStyle w:val="HTMLCode"/>
-          <w:rFonts w:eastAsiaTheme="minorHAnsi"/>
+          <w:rFonts w:asciiTheme="majorBidi" w:eastAsiaTheme="minorHAnsi" w:hAnsiTheme="majorBidi" w:cstheme="majorBidi"/>
         </w:rPr>
         <w:t>1</w:t>
       </w:r>
       <w:r>
+        <w:rPr>
+          <w:rFonts w:asciiTheme="majorBidi" w:hAnsiTheme="majorBidi" w:cstheme="majorBidi"/>
+        </w:rPr>
         <w:t xml:space="preserve"> (0x0001)</w:t>
       </w:r>
     </w:p>
@@ -1793,24 +3578,34 @@
           <w:numId w:val="5"/>
         </w:numPr>
         <w:spacing w:before="100" w:beforeAutospacing="1" w:after="100" w:afterAutospacing="1" w:line="240" w:lineRule="auto"/>
+        <w:rPr>
+          <w:rFonts w:asciiTheme="majorBidi" w:hAnsiTheme="majorBidi" w:cstheme="majorBidi"/>
+        </w:rPr>
       </w:pPr>
       <w:r>
         <w:rPr>
           <w:rStyle w:val="Strong"/>
+          <w:rFonts w:asciiTheme="majorBidi" w:hAnsiTheme="majorBidi" w:cstheme="majorBidi"/>
         </w:rPr>
         <w:t>Little Endian (LE)</w:t>
       </w:r>
       <w:r>
+        <w:rPr>
+          <w:rFonts w:asciiTheme="majorBidi" w:hAnsiTheme="majorBidi" w:cstheme="majorBidi"/>
+        </w:rPr>
         <w:t xml:space="preserve">: </w:t>
       </w:r>
       <w:r>
         <w:rPr>
           <w:rStyle w:val="HTMLCode"/>
-          <w:rFonts w:eastAsiaTheme="minorHAnsi"/>
+          <w:rFonts w:asciiTheme="majorBidi" w:eastAsiaTheme="minorHAnsi" w:hAnsiTheme="majorBidi" w:cstheme="majorBidi"/>
         </w:rPr>
         <w:t>256</w:t>
       </w:r>
       <w:r>
+        <w:rPr>
+          <w:rFonts w:asciiTheme="majorBidi" w:hAnsiTheme="majorBidi" w:cstheme="majorBidi"/>
+        </w:rPr>
         <w:t xml:space="preserve"> (0x0100)</w:t>
       </w:r>
     </w:p>
@@ -1821,19 +3616,27 @@
           <w:numId w:val="5"/>
         </w:numPr>
         <w:spacing w:before="100" w:beforeAutospacing="1" w:after="100" w:afterAutospacing="1" w:line="240" w:lineRule="auto"/>
+        <w:rPr>
+          <w:rFonts w:asciiTheme="majorBidi" w:hAnsiTheme="majorBidi" w:cstheme="majorBidi"/>
+        </w:rPr>
       </w:pPr>
       <w:r>
         <w:rPr>
           <w:rStyle w:val="Strong"/>
+          <w:rFonts w:asciiTheme="majorBidi" w:hAnsiTheme="majorBidi" w:cstheme="majorBidi"/>
         </w:rPr>
         <w:t>Size</w:t>
       </w:r>
       <w:r>
+        <w:rPr>
+          <w:rFonts w:asciiTheme="majorBidi" w:hAnsiTheme="majorBidi" w:cstheme="majorBidi"/>
+        </w:rPr>
         <w:t xml:space="preserve">: </w:t>
       </w:r>
       <w:r>
         <w:rPr>
           <w:rStyle w:val="Strong"/>
+          <w:rFonts w:asciiTheme="majorBidi" w:hAnsiTheme="majorBidi" w:cstheme="majorBidi"/>
         </w:rPr>
         <w:t>2 bytes</w:t>
       </w:r>
@@ -1845,15 +3648,21 @@
           <w:ilvl w:val="0"/>
           <w:numId w:val="5"/>
         </w:numPr>
+        <w:rPr>
+          <w:rFonts w:asciiTheme="majorBidi" w:hAnsiTheme="majorBidi" w:cstheme="majorBidi"/>
+        </w:rPr>
       </w:pPr>
       <w:r>
         <w:rPr>
           <w:rStyle w:val="Strong"/>
-        </w:rPr>
-        <w:lastRenderedPageBreak/>
+          <w:rFonts w:asciiTheme="majorBidi" w:hAnsiTheme="majorBidi" w:cstheme="majorBidi"/>
+        </w:rPr>
         <w:t>Sequence Number</w:t>
       </w:r>
       <w:r>
+        <w:rPr>
+          <w:rFonts w:asciiTheme="majorBidi" w:hAnsiTheme="majorBidi" w:cstheme="majorBidi"/>
+        </w:rPr>
         <w:t>:</w:t>
       </w:r>
     </w:p>
@@ -1864,24 +3673,34 @@
           <w:numId w:val="5"/>
         </w:numPr>
         <w:spacing w:before="100" w:beforeAutospacing="1" w:after="100" w:afterAutospacing="1" w:line="240" w:lineRule="auto"/>
+        <w:rPr>
+          <w:rFonts w:asciiTheme="majorBidi" w:hAnsiTheme="majorBidi" w:cstheme="majorBidi"/>
+        </w:rPr>
       </w:pPr>
       <w:r>
         <w:rPr>
           <w:rStyle w:val="Strong"/>
+          <w:rFonts w:asciiTheme="majorBidi" w:hAnsiTheme="majorBidi" w:cstheme="majorBidi"/>
         </w:rPr>
         <w:t>Big Endian (BE)</w:t>
       </w:r>
       <w:r>
+        <w:rPr>
+          <w:rFonts w:asciiTheme="majorBidi" w:hAnsiTheme="majorBidi" w:cstheme="majorBidi"/>
+        </w:rPr>
         <w:t xml:space="preserve">: </w:t>
       </w:r>
       <w:r>
         <w:rPr>
           <w:rStyle w:val="HTMLCode"/>
-          <w:rFonts w:eastAsiaTheme="minorHAnsi"/>
+          <w:rFonts w:asciiTheme="majorBidi" w:eastAsiaTheme="minorHAnsi" w:hAnsiTheme="majorBidi" w:cstheme="majorBidi"/>
         </w:rPr>
         <w:t>34</w:t>
       </w:r>
       <w:r>
+        <w:rPr>
+          <w:rFonts w:asciiTheme="majorBidi" w:hAnsiTheme="majorBidi" w:cstheme="majorBidi"/>
+        </w:rPr>
         <w:t xml:space="preserve"> (0x0022)</w:t>
       </w:r>
     </w:p>
@@ -1892,24 +3711,34 @@
           <w:numId w:val="5"/>
         </w:numPr>
         <w:spacing w:before="100" w:beforeAutospacing="1" w:after="100" w:afterAutospacing="1" w:line="240" w:lineRule="auto"/>
+        <w:rPr>
+          <w:rFonts w:asciiTheme="majorBidi" w:hAnsiTheme="majorBidi" w:cstheme="majorBidi"/>
+        </w:rPr>
       </w:pPr>
       <w:r>
         <w:rPr>
           <w:rStyle w:val="Strong"/>
+          <w:rFonts w:asciiTheme="majorBidi" w:hAnsiTheme="majorBidi" w:cstheme="majorBidi"/>
         </w:rPr>
         <w:t>Little Endian (LE)</w:t>
       </w:r>
       <w:r>
+        <w:rPr>
+          <w:rFonts w:asciiTheme="majorBidi" w:hAnsiTheme="majorBidi" w:cstheme="majorBidi"/>
+        </w:rPr>
         <w:t xml:space="preserve">: </w:t>
       </w:r>
       <w:r>
         <w:rPr>
           <w:rStyle w:val="HTMLCode"/>
-          <w:rFonts w:eastAsiaTheme="minorHAnsi"/>
+          <w:rFonts w:asciiTheme="majorBidi" w:eastAsiaTheme="minorHAnsi" w:hAnsiTheme="majorBidi" w:cstheme="majorBidi"/>
         </w:rPr>
         <w:t>8704</w:t>
       </w:r>
       <w:r>
+        <w:rPr>
+          <w:rFonts w:asciiTheme="majorBidi" w:hAnsiTheme="majorBidi" w:cstheme="majorBidi"/>
+        </w:rPr>
         <w:t xml:space="preserve"> (0x2200)</w:t>
       </w:r>
     </w:p>
@@ -1920,19 +3749,27 @@
           <w:numId w:val="5"/>
         </w:numPr>
         <w:spacing w:before="100" w:beforeAutospacing="1" w:after="100" w:afterAutospacing="1" w:line="240" w:lineRule="auto"/>
+        <w:rPr>
+          <w:rFonts w:asciiTheme="majorBidi" w:hAnsiTheme="majorBidi" w:cstheme="majorBidi"/>
+        </w:rPr>
       </w:pPr>
       <w:r>
         <w:rPr>
           <w:rStyle w:val="Strong"/>
+          <w:rFonts w:asciiTheme="majorBidi" w:hAnsiTheme="majorBidi" w:cstheme="majorBidi"/>
         </w:rPr>
         <w:t>Size</w:t>
       </w:r>
       <w:r>
+        <w:rPr>
+          <w:rFonts w:asciiTheme="majorBidi" w:hAnsiTheme="majorBidi" w:cstheme="majorBidi"/>
+        </w:rPr>
         <w:t xml:space="preserve">: </w:t>
       </w:r>
       <w:r>
         <w:rPr>
           <w:rStyle w:val="Strong"/>
+          <w:rFonts w:asciiTheme="majorBidi" w:hAnsiTheme="majorBidi" w:cstheme="majorBidi"/>
         </w:rPr>
         <w:t>2 bytes</w:t>
       </w:r>
@@ -1944,19 +3781,27 @@
           <w:ilvl w:val="0"/>
           <w:numId w:val="5"/>
         </w:numPr>
+        <w:rPr>
+          <w:rFonts w:asciiTheme="majorBidi" w:hAnsiTheme="majorBidi" w:cstheme="majorBidi"/>
+        </w:rPr>
       </w:pPr>
       <w:r>
         <w:rPr>
           <w:rStyle w:val="Strong"/>
+          <w:rFonts w:asciiTheme="majorBidi" w:hAnsiTheme="majorBidi" w:cstheme="majorBidi"/>
         </w:rPr>
         <w:t>Response Time</w:t>
       </w:r>
       <w:r>
+        <w:rPr>
+          <w:rFonts w:asciiTheme="majorBidi" w:hAnsiTheme="majorBidi" w:cstheme="majorBidi"/>
+        </w:rPr>
         <w:t xml:space="preserve">: </w:t>
       </w:r>
       <w:r>
         <w:rPr>
           <w:rStyle w:val="Strong"/>
+          <w:rFonts w:asciiTheme="majorBidi" w:hAnsiTheme="majorBidi" w:cstheme="majorBidi"/>
         </w:rPr>
         <w:t xml:space="preserve">98.363 </w:t>
       </w:r>
@@ -1964,6 +3809,7 @@
       <w:r>
         <w:rPr>
           <w:rStyle w:val="Strong"/>
+          <w:rFonts w:asciiTheme="majorBidi" w:hAnsiTheme="majorBidi" w:cstheme="majorBidi"/>
         </w:rPr>
         <w:t>ms</w:t>
       </w:r>
@@ -1972,8 +3818,14 @@
     <w:p>
       <w:pPr>
         <w:pStyle w:val="Heading3"/>
-      </w:pPr>
-      <w:r>
+        <w:rPr>
+          <w:rFonts w:asciiTheme="majorBidi" w:hAnsiTheme="majorBidi" w:cstheme="majorBidi"/>
+        </w:rPr>
+      </w:pPr>
+      <w:r>
+        <w:rPr>
+          <w:rFonts w:asciiTheme="majorBidi" w:hAnsiTheme="majorBidi" w:cstheme="majorBidi"/>
+        </w:rPr>
         <w:t>Summary of Field Sizes</w:t>
       </w:r>
     </w:p>
@@ -1984,19 +3836,27 @@
           <w:numId w:val="6"/>
         </w:numPr>
         <w:spacing w:before="100" w:beforeAutospacing="1" w:after="100" w:afterAutospacing="1" w:line="240" w:lineRule="auto"/>
+        <w:rPr>
+          <w:rFonts w:asciiTheme="majorBidi" w:hAnsiTheme="majorBidi" w:cstheme="majorBidi"/>
+        </w:rPr>
       </w:pPr>
       <w:r>
         <w:rPr>
           <w:rStyle w:val="Strong"/>
+          <w:rFonts w:asciiTheme="majorBidi" w:hAnsiTheme="majorBidi" w:cstheme="majorBidi"/>
         </w:rPr>
         <w:t>Checksum Size</w:t>
       </w:r>
       <w:r>
+        <w:rPr>
+          <w:rFonts w:asciiTheme="majorBidi" w:hAnsiTheme="majorBidi" w:cstheme="majorBidi"/>
+        </w:rPr>
         <w:t xml:space="preserve">: </w:t>
       </w:r>
       <w:r>
         <w:rPr>
           <w:rStyle w:val="Strong"/>
+          <w:rFonts w:asciiTheme="majorBidi" w:hAnsiTheme="majorBidi" w:cstheme="majorBidi"/>
         </w:rPr>
         <w:t>2 bytes</w:t>
       </w:r>
@@ -2008,19 +3868,27 @@
           <w:numId w:val="6"/>
         </w:numPr>
         <w:spacing w:before="100" w:beforeAutospacing="1" w:after="100" w:afterAutospacing="1" w:line="240" w:lineRule="auto"/>
+        <w:rPr>
+          <w:rFonts w:asciiTheme="majorBidi" w:hAnsiTheme="majorBidi" w:cstheme="majorBidi"/>
+        </w:rPr>
       </w:pPr>
       <w:r>
         <w:rPr>
           <w:rStyle w:val="Strong"/>
+          <w:rFonts w:asciiTheme="majorBidi" w:hAnsiTheme="majorBidi" w:cstheme="majorBidi"/>
         </w:rPr>
         <w:t>Identifier Size</w:t>
       </w:r>
       <w:r>
+        <w:rPr>
+          <w:rFonts w:asciiTheme="majorBidi" w:hAnsiTheme="majorBidi" w:cstheme="majorBidi"/>
+        </w:rPr>
         <w:t xml:space="preserve">: </w:t>
       </w:r>
       <w:r>
         <w:rPr>
           <w:rStyle w:val="Strong"/>
+          <w:rFonts w:asciiTheme="majorBidi" w:hAnsiTheme="majorBidi" w:cstheme="majorBidi"/>
         </w:rPr>
         <w:t>2 bytes</w:t>
       </w:r>
@@ -2034,6 +3902,7 @@
         <w:spacing w:before="100" w:beforeAutospacing="1" w:after="100" w:afterAutospacing="1" w:line="240" w:lineRule="auto"/>
         <w:rPr>
           <w:rStyle w:val="Strong"/>
+          <w:rFonts w:asciiTheme="majorBidi" w:hAnsiTheme="majorBidi" w:cstheme="majorBidi"/>
           <w:b w:val="0"/>
           <w:bCs w:val="0"/>
         </w:rPr>
@@ -2041,15 +3910,20 @@
       <w:r>
         <w:rPr>
           <w:rStyle w:val="Strong"/>
+          <w:rFonts w:asciiTheme="majorBidi" w:hAnsiTheme="majorBidi" w:cstheme="majorBidi"/>
         </w:rPr>
         <w:t>Sequence Number Size</w:t>
       </w:r>
       <w:r>
+        <w:rPr>
+          <w:rFonts w:asciiTheme="majorBidi" w:hAnsiTheme="majorBidi" w:cstheme="majorBidi"/>
+        </w:rPr>
         <w:t xml:space="preserve">: </w:t>
       </w:r>
       <w:r>
         <w:rPr>
           <w:rStyle w:val="Strong"/>
+          <w:rFonts w:asciiTheme="majorBidi" w:hAnsiTheme="majorBidi" w:cstheme="majorBidi"/>
         </w:rPr>
         <w:t>2 bytes</w:t>
       </w:r>
@@ -2059,12 +3933,15 @@
         <w:spacing w:before="100" w:beforeAutospacing="1" w:after="100" w:afterAutospacing="1" w:line="240" w:lineRule="auto"/>
         <w:rPr>
           <w:rStyle w:val="Strong"/>
-        </w:rPr>
-      </w:pPr>
-      <w:r>
-        <w:rPr>
+          <w:rFonts w:asciiTheme="majorBidi" w:hAnsiTheme="majorBidi" w:cstheme="majorBidi"/>
+        </w:rPr>
+      </w:pPr>
+      <w:r>
+        <w:rPr>
+          <w:rFonts w:asciiTheme="majorBidi" w:hAnsiTheme="majorBidi" w:cstheme="majorBidi"/>
           <w:noProof/>
         </w:rPr>
+        <w:lastRenderedPageBreak/>
         <w:drawing>
           <wp:inline distT="0" distB="0" distL="0" distR="0" wp14:anchorId="56D4AC3B" wp14:editId="37E047BA">
             <wp:extent cx="5943600" cy="5254625"/>
@@ -2083,7 +3960,7 @@
                     </pic:cNvPicPr>
                   </pic:nvPicPr>
                   <pic:blipFill>
-                    <a:blip r:embed="rId12" cstate="print">
+                    <a:blip r:embed="rId13" cstate="print">
                       <a:extLst>
                         <a:ext uri="{28A0092B-C50C-407E-A947-70E740481C1C}">
                           <a14:useLocalDpi xmlns:a14="http://schemas.microsoft.com/office/drawing/2010/main" val="0"/>
@@ -2118,14 +3995,83 @@
     <w:p>
       <w:pPr>
         <w:spacing w:before="100" w:beforeAutospacing="1" w:after="100" w:afterAutospacing="1" w:line="240" w:lineRule="auto"/>
-      </w:pPr>
-    </w:p>
-    <w:p/>
+        <w:rPr>
+          <w:rFonts w:asciiTheme="majorBidi" w:hAnsiTheme="majorBidi" w:cstheme="majorBidi"/>
+        </w:rPr>
+      </w:pPr>
+    </w:p>
+    <w:p>
+      <w:pPr>
+        <w:spacing w:before="100" w:beforeAutospacing="1" w:after="100" w:afterAutospacing="1" w:line="240" w:lineRule="auto"/>
+        <w:rPr>
+          <w:rFonts w:asciiTheme="majorBidi" w:hAnsiTheme="majorBidi" w:cstheme="majorBidi"/>
+        </w:rPr>
+      </w:pPr>
+    </w:p>
+    <w:p>
+      <w:pPr>
+        <w:spacing w:before="100" w:beforeAutospacing="1" w:after="100" w:afterAutospacing="1" w:line="240" w:lineRule="auto"/>
+        <w:rPr>
+          <w:rFonts w:asciiTheme="majorBidi" w:hAnsiTheme="majorBidi" w:cstheme="majorBidi"/>
+        </w:rPr>
+      </w:pPr>
+    </w:p>
+    <w:p>
+      <w:pPr>
+        <w:spacing w:before="100" w:beforeAutospacing="1" w:after="100" w:afterAutospacing="1" w:line="240" w:lineRule="auto"/>
+        <w:rPr>
+          <w:rFonts w:asciiTheme="majorBidi" w:hAnsiTheme="majorBidi" w:cstheme="majorBidi"/>
+        </w:rPr>
+      </w:pPr>
+    </w:p>
+    <w:p>
+      <w:pPr>
+        <w:spacing w:before="100" w:beforeAutospacing="1" w:after="100" w:afterAutospacing="1" w:line="240" w:lineRule="auto"/>
+        <w:rPr>
+          <w:rFonts w:asciiTheme="majorBidi" w:hAnsiTheme="majorBidi" w:cstheme="majorBidi"/>
+        </w:rPr>
+      </w:pPr>
+    </w:p>
+    <w:p>
+      <w:pPr>
+        <w:spacing w:before="100" w:beforeAutospacing="1" w:after="100" w:afterAutospacing="1" w:line="240" w:lineRule="auto"/>
+        <w:rPr>
+          <w:rFonts w:asciiTheme="majorBidi" w:hAnsiTheme="majorBidi" w:cstheme="majorBidi"/>
+        </w:rPr>
+      </w:pPr>
+    </w:p>
+    <w:p>
+      <w:pPr>
+        <w:spacing w:before="100" w:beforeAutospacing="1" w:after="100" w:afterAutospacing="1" w:line="240" w:lineRule="auto"/>
+        <w:rPr>
+          <w:rFonts w:asciiTheme="majorBidi" w:hAnsiTheme="majorBidi" w:cstheme="majorBidi"/>
+        </w:rPr>
+      </w:pPr>
+      <w:bookmarkStart w:id="0" w:name="_GoBack"/>
+      <w:bookmarkEnd w:id="0"/>
+    </w:p>
+    <w:p>
+      <w:pPr>
+        <w:rPr>
+          <w:rFonts w:asciiTheme="majorBidi" w:hAnsiTheme="majorBidi" w:cstheme="majorBidi"/>
+        </w:rPr>
+      </w:pPr>
+    </w:p>
     <w:p>
       <w:pPr>
         <w:pStyle w:val="Heading3"/>
-      </w:pPr>
-      <w:r>
+        <w:rPr>
+          <w:rFonts w:asciiTheme="majorBidi" w:hAnsiTheme="majorBidi" w:cstheme="majorBidi"/>
+          <w:sz w:val="32"/>
+          <w:szCs w:val="32"/>
+        </w:rPr>
+      </w:pPr>
+      <w:r>
+        <w:rPr>
+          <w:rFonts w:asciiTheme="majorBidi" w:hAnsiTheme="majorBidi" w:cstheme="majorBidi"/>
+          <w:sz w:val="32"/>
+          <w:szCs w:val="32"/>
+        </w:rPr>
         <w:lastRenderedPageBreak/>
         <w:t>10:</w:t>
       </w:r>
@@ -2133,12 +4079,15 @@
     <w:p>
       <w:pPr>
         <w:pStyle w:val="Heading3"/>
-      </w:pPr>
-      <w:r>
-        <w:t xml:space="preserve"> </w:t>
-      </w:r>
-      <w:r>
-        <w:t>Packet No. 56 ICMP Details</w:t>
+        <w:rPr>
+          <w:rFonts w:asciiTheme="majorBidi" w:hAnsiTheme="majorBidi" w:cstheme="majorBidi"/>
+        </w:rPr>
+      </w:pPr>
+      <w:r>
+        <w:rPr>
+          <w:rFonts w:asciiTheme="majorBidi" w:hAnsiTheme="majorBidi" w:cstheme="majorBidi"/>
+        </w:rPr>
+        <w:t xml:space="preserve"> Packet No. 56 ICMP Details</w:t>
       </w:r>
     </w:p>
     <w:p>
@@ -2148,14 +4097,21 @@
           <w:numId w:val="7"/>
         </w:numPr>
         <w:spacing w:before="100" w:beforeAutospacing="1" w:after="100" w:afterAutospacing="1" w:line="240" w:lineRule="auto"/>
+        <w:rPr>
+          <w:rFonts w:asciiTheme="majorBidi" w:hAnsiTheme="majorBidi" w:cstheme="majorBidi"/>
+        </w:rPr>
       </w:pPr>
       <w:r>
         <w:rPr>
           <w:rStyle w:val="Strong"/>
+          <w:rFonts w:asciiTheme="majorBidi" w:hAnsiTheme="majorBidi" w:cstheme="majorBidi"/>
         </w:rPr>
         <w:t>ICMP Type</w:t>
       </w:r>
       <w:r>
+        <w:rPr>
+          <w:rFonts w:asciiTheme="majorBidi" w:hAnsiTheme="majorBidi" w:cstheme="majorBidi"/>
+        </w:rPr>
         <w:t>: 3 (Destination Unreachable)</w:t>
       </w:r>
     </w:p>
@@ -2166,14 +4122,21 @@
           <w:numId w:val="7"/>
         </w:numPr>
         <w:spacing w:before="100" w:beforeAutospacing="1" w:after="100" w:afterAutospacing="1" w:line="240" w:lineRule="auto"/>
+        <w:rPr>
+          <w:rFonts w:asciiTheme="majorBidi" w:hAnsiTheme="majorBidi" w:cstheme="majorBidi"/>
+        </w:rPr>
       </w:pPr>
       <w:r>
         <w:rPr>
           <w:rStyle w:val="Strong"/>
+          <w:rFonts w:asciiTheme="majorBidi" w:hAnsiTheme="majorBidi" w:cstheme="majorBidi"/>
         </w:rPr>
         <w:t>ICMP Code</w:t>
       </w:r>
       <w:r>
+        <w:rPr>
+          <w:rFonts w:asciiTheme="majorBidi" w:hAnsiTheme="majorBidi" w:cstheme="majorBidi"/>
+        </w:rPr>
         <w:t>: 3 (Port Unreachable)</w:t>
       </w:r>
     </w:p>
@@ -2184,14 +4147,21 @@
           <w:numId w:val="7"/>
         </w:numPr>
         <w:spacing w:before="100" w:beforeAutospacing="1" w:after="100" w:afterAutospacing="1" w:line="240" w:lineRule="auto"/>
+        <w:rPr>
+          <w:rFonts w:asciiTheme="majorBidi" w:hAnsiTheme="majorBidi" w:cstheme="majorBidi"/>
+        </w:rPr>
       </w:pPr>
       <w:r>
         <w:rPr>
           <w:rStyle w:val="Strong"/>
+          <w:rFonts w:asciiTheme="majorBidi" w:hAnsiTheme="majorBidi" w:cstheme="majorBidi"/>
         </w:rPr>
         <w:t>IP and TCP Headers</w:t>
       </w:r>
       <w:r>
+        <w:rPr>
+          <w:rFonts w:asciiTheme="majorBidi" w:hAnsiTheme="majorBidi" w:cstheme="majorBidi"/>
+        </w:rPr>
         <w:t>: Included to identify the original packet causing the error.</w:t>
       </w:r>
     </w:p>
@@ -2202,18 +4172,31 @@
           <w:numId w:val="7"/>
         </w:numPr>
         <w:spacing w:before="100" w:beforeAutospacing="1" w:after="100" w:afterAutospacing="1" w:line="240" w:lineRule="auto"/>
+        <w:rPr>
+          <w:rFonts w:asciiTheme="majorBidi" w:hAnsiTheme="majorBidi" w:cstheme="majorBidi"/>
+        </w:rPr>
       </w:pPr>
       <w:r>
         <w:rPr>
           <w:rStyle w:val="Strong"/>
+          <w:rFonts w:asciiTheme="majorBidi" w:hAnsiTheme="majorBidi" w:cstheme="majorBidi"/>
         </w:rPr>
         <w:t>Header Depiction</w:t>
       </w:r>
       <w:r>
+        <w:rPr>
+          <w:rFonts w:asciiTheme="majorBidi" w:hAnsiTheme="majorBidi" w:cstheme="majorBidi"/>
+        </w:rPr>
         <w:t>: IP header shows source/destination addresses; TCP header shows segment and ports involved.</w:t>
       </w:r>
     </w:p>
-    <w:p/>
+    <w:p>
+      <w:pPr>
+        <w:rPr>
+          <w:rFonts w:asciiTheme="majorBidi" w:hAnsiTheme="majorBidi" w:cstheme="majorBidi"/>
+        </w:rPr>
+      </w:pPr>
+    </w:p>
     <w:sectPr>
       <w:pgSz w:w="12240" w:h="15840"/>
       <w:pgMar w:top="1440" w:right="1440" w:bottom="1440" w:left="1440" w:header="708" w:footer="708" w:gutter="0"/>
@@ -3787,6 +5770,18 @@
       <w:szCs w:val="24"/>
     </w:rPr>
   </w:style>
+  <w:style w:type="character" w:styleId="Hyperlink">
+    <w:name w:val="Hyperlink"/>
+    <w:basedOn w:val="DefaultParagraphFont"/>
+    <w:uiPriority w:val="99"/>
+    <w:semiHidden/>
+    <w:unhideWhenUsed/>
+    <w:rsid w:val="00BF65EE"/>
+    <w:rPr>
+      <w:color w:val="0000FF"/>
+      <w:u w:val="single"/>
+    </w:rPr>
+  </w:style>
 </w:styles>
 </file>
 

</xml_diff>